<commit_message>
Section 2 du rapport done - reorganisation du folder
</commit_message>
<xml_diff>
--- a/doc/GTI525_Lab3_Rapport.docx
+++ b/doc/GTI525_Lab3_Rapport.docx
@@ -185,8 +185,13 @@
               <w:ind w:left="0"/>
             </w:pPr>
             <w:r>
-              <w:t>Patrick Lavallée</w:t>
-            </w:r>
+              <w:t xml:space="preserve">Patrick </w:t>
+            </w:r>
+            <w:proofErr w:type="spellStart"/>
+            <w:r>
+              <w:t>Lavallée</w:t>
+            </w:r>
+            <w:proofErr w:type="spellEnd"/>
           </w:p>
           <w:p>
             <w:pPr>
@@ -426,12 +431,28 @@
                 <w:lang w:val="en-CA"/>
               </w:rPr>
             </w:pPr>
+            <w:proofErr w:type="spellStart"/>
             <w:r>
               <w:rPr>
                 <w:lang w:val="en-CA"/>
               </w:rPr>
-              <w:t>Éric Boivin</w:t>
-            </w:r>
+              <w:t>Éric</w:t>
+            </w:r>
+            <w:proofErr w:type="spellEnd"/>
+            <w:r>
+              <w:rPr>
+                <w:lang w:val="en-CA"/>
+              </w:rPr>
+              <w:t xml:space="preserve"> </w:t>
+            </w:r>
+            <w:proofErr w:type="spellStart"/>
+            <w:r>
+              <w:rPr>
+                <w:lang w:val="en-CA"/>
+              </w:rPr>
+              <w:t>Boivin</w:t>
+            </w:r>
+            <w:proofErr w:type="spellEnd"/>
           </w:p>
         </w:tc>
       </w:tr>
@@ -468,8 +489,13 @@
               <w:jc w:val="both"/>
             </w:pPr>
             <w:r>
-              <w:t>Mohamed Outellou</w:t>
-            </w:r>
+              <w:t xml:space="preserve">Mohamed </w:t>
+            </w:r>
+            <w:proofErr w:type="spellStart"/>
+            <w:r>
+              <w:t>Outellou</w:t>
+            </w:r>
+            <w:proofErr w:type="spellEnd"/>
           </w:p>
         </w:tc>
       </w:tr>
@@ -513,7 +539,7 @@
               <w:rPr>
                 <w:lang w:val="en-CA"/>
               </w:rPr>
-              <w:t>CHANGE THE DATE !!!</w:t>
+              <w:t>08/04/2013</w:t>
             </w:r>
           </w:p>
         </w:tc>
@@ -545,6 +571,15 @@
     </w:p>
     <w:sdt>
       <w:sdtPr>
+        <w:rPr>
+          <w:rFonts w:ascii="Times New Roman" w:eastAsia="Times New Roman" w:hAnsi="Times New Roman" w:cs="Times New Roman"/>
+          <w:b w:val="0"/>
+          <w:bCs w:val="0"/>
+          <w:color w:val="auto"/>
+          <w:sz w:val="24"/>
+          <w:szCs w:val="20"/>
+          <w:lang w:eastAsia="en-US"/>
+        </w:rPr>
         <w:id w:val="-1298686426"/>
         <w:docPartObj>
           <w:docPartGallery w:val="Table of Contents"/>
@@ -553,12 +588,7 @@
       </w:sdtPr>
       <w:sdtEndPr>
         <w:rPr>
-          <w:rFonts w:ascii="Times New Roman" w:eastAsia="Times New Roman" w:hAnsi="Times New Roman" w:cs="Times New Roman"/>
           <w:noProof/>
-          <w:color w:val="auto"/>
-          <w:sz w:val="24"/>
-          <w:szCs w:val="20"/>
-          <w:lang w:eastAsia="en-US"/>
         </w:rPr>
       </w:sdtEndPr>
       <w:sdtContent>
@@ -570,13 +600,13 @@
             <w:t xml:space="preserve">Table </w:t>
           </w:r>
           <w:r>
-            <w:t>des matiè</w:t>
+            <w:t xml:space="preserve">des </w:t>
           </w:r>
-          <w:bookmarkStart w:id="0" w:name="_GoBack"/>
-          <w:bookmarkEnd w:id="0"/>
+          <w:proofErr w:type="spellStart"/>
           <w:r>
-            <w:t>res</w:t>
+            <w:t>matières</w:t>
           </w:r>
+          <w:proofErr w:type="spellEnd"/>
         </w:p>
         <w:p>
           <w:pPr>
@@ -1186,300 +1216,349 @@
       <w:pPr>
         <w:pStyle w:val="Heading1"/>
       </w:pPr>
-      <w:bookmarkStart w:id="1" w:name="_Toc351376268"/>
-      <w:bookmarkStart w:id="2" w:name="_Toc352017103"/>
-      <w:bookmarkStart w:id="3" w:name="_Toc352017432"/>
+      <w:bookmarkStart w:id="0" w:name="_Toc351376268"/>
+      <w:bookmarkStart w:id="1" w:name="_Toc352017103"/>
+      <w:bookmarkStart w:id="2" w:name="_Toc352017432"/>
       <w:r>
         <w:lastRenderedPageBreak/>
         <w:t>Introduction</w:t>
       </w:r>
+      <w:bookmarkEnd w:id="0"/>
       <w:bookmarkEnd w:id="1"/>
       <w:bookmarkEnd w:id="2"/>
-      <w:bookmarkEnd w:id="3"/>
-    </w:p>
-    <w:p>
-      <w:pPr>
-        <w:spacing w:line="240" w:lineRule="auto"/>
+    </w:p>
+    <w:p>
+      <w:pPr>
         <w:ind w:left="0" w:firstLine="360"/>
         <w:jc w:val="both"/>
         <w:rPr>
-          <w:highlight w:val="yellow"/>
+          <w:rFonts w:ascii="Arial" w:hAnsi="Arial" w:cs="Arial"/>
           <w:lang w:val="fr-CA"/>
         </w:rPr>
       </w:pPr>
       <w:r>
         <w:rPr>
-          <w:highlight w:val="yellow"/>
+          <w:rFonts w:ascii="Arial" w:hAnsi="Arial" w:cs="Arial"/>
           <w:lang w:val="fr-CA"/>
         </w:rPr>
-        <w:t>Dans le cadre de ce cours, l’équipe d</w:t>
-      </w:r>
-      <w:r>
-        <w:rPr>
-          <w:highlight w:val="yellow"/>
+        <w:t xml:space="preserve">Pour cette troisième itération du projet, l'équipe doit incorporer </w:t>
+      </w:r>
+      <w:r>
+        <w:rPr>
+          <w:rFonts w:ascii="Arial" w:hAnsi="Arial" w:cs="Arial"/>
           <w:lang w:val="fr-CA"/>
         </w:rPr>
-        <w:t>oit</w:t>
-      </w:r>
-      <w:r>
-        <w:rPr>
-          <w:highlight w:val="yellow"/>
+        <w:t xml:space="preserve">un système de gestion de la persistance des données. Après avoir précédemment fait un site web statique dans la première itération et l'avoir rendue dynamique dans la seconde, cette troisième itération permettra de </w:t>
+      </w:r>
+      <w:r>
+        <w:rPr>
+          <w:rFonts w:ascii="Arial" w:hAnsi="Arial" w:cs="Arial"/>
           <w:lang w:val="fr-CA"/>
         </w:rPr>
-        <w:t xml:space="preserve"> concevoir et déployer un système </w:t>
-      </w:r>
-      <w:r>
-        <w:rPr>
-          <w:highlight w:val="yellow"/>
+        <w:t>finaliser</w:t>
+      </w:r>
+      <w:r>
+        <w:rPr>
+          <w:rFonts w:ascii="Arial" w:hAnsi="Arial" w:cs="Arial"/>
           <w:lang w:val="fr-CA"/>
         </w:rPr>
-        <w:t>de vente de billet</w:t>
-      </w:r>
-      <w:r>
-        <w:rPr>
-          <w:highlight w:val="yellow"/>
+        <w:t xml:space="preserve"> le projet</w:t>
+      </w:r>
+      <w:r>
+        <w:rPr>
+          <w:rFonts w:ascii="Arial" w:hAnsi="Arial" w:cs="Arial"/>
           <w:lang w:val="fr-CA"/>
         </w:rPr>
-        <w:t>s</w:t>
-      </w:r>
-      <w:r>
-        <w:rPr>
-          <w:highlight w:val="yellow"/>
+        <w:t xml:space="preserve"> le rendant plus ressemblant à </w:t>
+      </w:r>
+      <w:proofErr w:type="gramStart"/>
+      <w:r>
+        <w:rPr>
+          <w:rFonts w:ascii="Arial" w:hAnsi="Arial" w:cs="Arial"/>
           <w:lang w:val="fr-CA"/>
         </w:rPr>
-        <w:t xml:space="preserve"> en ligne. Il s’agit de la deuxième itération du projet qui vise à dynamiser l’expérience utilisateur notamment en ajoutant une couche applicative qui répondra à des requêtes HTTP.</w:t>
-      </w:r>
-    </w:p>
-    <w:p>
-      <w:pPr>
-        <w:spacing w:line="240" w:lineRule="auto"/>
+        <w:t>ce</w:t>
+      </w:r>
+      <w:proofErr w:type="gramEnd"/>
+      <w:r>
+        <w:rPr>
+          <w:rFonts w:ascii="Arial" w:hAnsi="Arial" w:cs="Arial"/>
+          <w:lang w:val="fr-CA"/>
+        </w:rPr>
+        <w:t xml:space="preserve"> un projet web en réalisé en entreprise</w:t>
+      </w:r>
+      <w:r>
+        <w:rPr>
+          <w:rFonts w:ascii="Arial" w:hAnsi="Arial" w:cs="Arial"/>
+          <w:lang w:val="fr-CA"/>
+        </w:rPr>
+        <w:t>.</w:t>
+      </w:r>
+      <w:r>
+        <w:rPr>
+          <w:rFonts w:ascii="Arial" w:hAnsi="Arial" w:cs="Arial"/>
+          <w:lang w:val="fr-CA"/>
+        </w:rPr>
+        <w:t xml:space="preserve"> </w:t>
+      </w:r>
+    </w:p>
+    <w:p>
+      <w:pPr>
         <w:ind w:left="0" w:firstLine="360"/>
         <w:jc w:val="both"/>
         <w:rPr>
-          <w:highlight w:val="yellow"/>
+          <w:rFonts w:ascii="Arial" w:hAnsi="Arial" w:cs="Arial"/>
           <w:lang w:val="fr-CA"/>
         </w:rPr>
       </w:pPr>
     </w:p>
     <w:p>
       <w:pPr>
-        <w:spacing w:line="240" w:lineRule="auto"/>
         <w:ind w:left="0" w:firstLine="360"/>
         <w:jc w:val="both"/>
         <w:rPr>
-          <w:highlight w:val="yellow"/>
+          <w:rFonts w:ascii="Arial" w:hAnsi="Arial" w:cs="Arial"/>
           <w:lang w:val="fr-CA"/>
         </w:rPr>
       </w:pPr>
       <w:r>
         <w:rPr>
-          <w:highlight w:val="yellow"/>
+          <w:rFonts w:ascii="Arial" w:hAnsi="Arial" w:cs="Arial"/>
           <w:lang w:val="fr-CA"/>
         </w:rPr>
-        <w:t xml:space="preserve">Lors de la première itération, un prototype statique a été élaboré. Ce prototype est </w:t>
-      </w:r>
-      <w:r>
-        <w:rPr>
-          <w:highlight w:val="yellow"/>
+        <w:t xml:space="preserve">Ce rapport présentera les techniques utilisées pour permettre de </w:t>
+      </w:r>
+      <w:r>
+        <w:rPr>
+          <w:rFonts w:ascii="Arial" w:hAnsi="Arial" w:cs="Arial"/>
           <w:lang w:val="fr-CA"/>
         </w:rPr>
-        <w:t>dynamisé</w:t>
-      </w:r>
-      <w:r>
-        <w:rPr>
-          <w:highlight w:val="yellow"/>
+        <w:t>sauvegarder</w:t>
+      </w:r>
+      <w:r>
+        <w:rPr>
+          <w:rFonts w:ascii="Arial" w:hAnsi="Arial" w:cs="Arial"/>
           <w:lang w:val="fr-CA"/>
         </w:rPr>
-        <w:t xml:space="preserve"> en transformant les pages</w:t>
-      </w:r>
-      <w:r>
-        <w:rPr>
-          <w:highlight w:val="yellow"/>
+        <w:t xml:space="preserve"> les achats d</w:t>
+      </w:r>
+      <w:r>
+        <w:rPr>
+          <w:rFonts w:ascii="Arial" w:hAnsi="Arial" w:cs="Arial"/>
           <w:lang w:val="fr-CA"/>
         </w:rPr>
-        <w:t xml:space="preserve"> statique</w:t>
-      </w:r>
-      <w:r>
-        <w:rPr>
-          <w:highlight w:val="yellow"/>
+        <w:t>es clients en plus de toutes les</w:t>
+      </w:r>
+      <w:r>
+        <w:rPr>
+          <w:rFonts w:ascii="Arial" w:hAnsi="Arial" w:cs="Arial"/>
           <w:lang w:val="fr-CA"/>
         </w:rPr>
-        <w:t>s</w:t>
-      </w:r>
-      <w:r>
-        <w:rPr>
-          <w:highlight w:val="yellow"/>
+        <w:t xml:space="preserve"> autres données qui étaient « </w:t>
+      </w:r>
+      <w:proofErr w:type="spellStart"/>
+      <w:r>
+        <w:rPr>
+          <w:rFonts w:ascii="Arial" w:hAnsi="Arial" w:cs="Arial"/>
+          <w:i/>
           <w:lang w:val="fr-CA"/>
         </w:rPr>
-        <w:t xml:space="preserve"> au format JSP et en incluant des méc</w:t>
-      </w:r>
-      <w:r>
-        <w:rPr>
-          <w:highlight w:val="yellow"/>
+        <w:t>stubbées</w:t>
+      </w:r>
+      <w:proofErr w:type="spellEnd"/>
+      <w:r>
+        <w:rPr>
+          <w:rFonts w:ascii="Arial" w:hAnsi="Arial" w:cs="Arial"/>
+          <w:i/>
           <w:lang w:val="fr-CA"/>
         </w:rPr>
-        <w:t>anismes d’obtention de données s</w:t>
-      </w:r>
-      <w:r>
-        <w:rPr>
-          <w:highlight w:val="yellow"/>
+        <w:t xml:space="preserve"> » </w:t>
+      </w:r>
+      <w:r>
+        <w:rPr>
+          <w:rFonts w:ascii="Arial" w:hAnsi="Arial" w:cs="Arial"/>
           <w:lang w:val="fr-CA"/>
         </w:rPr>
-        <w:t>e trouvant sur un serveur</w:t>
-      </w:r>
-      <w:r>
-        <w:rPr>
-          <w:highlight w:val="yellow"/>
+        <w:t xml:space="preserve">dans </w:t>
+      </w:r>
+      <w:r>
+        <w:rPr>
+          <w:rFonts w:ascii="Arial" w:hAnsi="Arial" w:cs="Arial"/>
           <w:lang w:val="fr-CA"/>
         </w:rPr>
-        <w:t xml:space="preserve"> distant</w:t>
-      </w:r>
-      <w:r>
-        <w:rPr>
-          <w:highlight w:val="yellow"/>
+        <w:t>les itérations précédentes</w:t>
+      </w:r>
+      <w:r>
+        <w:rPr>
+          <w:rFonts w:ascii="Arial" w:hAnsi="Arial" w:cs="Arial"/>
           <w:lang w:val="fr-CA"/>
         </w:rPr>
         <w:t>.</w:t>
       </w:r>
       <w:r>
         <w:rPr>
-          <w:highlight w:val="yellow"/>
+          <w:rFonts w:ascii="Arial" w:hAnsi="Arial" w:cs="Arial"/>
           <w:lang w:val="fr-CA"/>
         </w:rPr>
-        <w:t xml:space="preserve"> Ces données sont pour l’instant « </w:t>
-      </w:r>
-      <w:r>
-        <w:rPr>
-          <w:i/>
-          <w:highlight w:val="yellow"/>
+        <w:t xml:space="preserve"> </w:t>
+      </w:r>
+      <w:r>
+        <w:rPr>
+          <w:rFonts w:ascii="Arial" w:hAnsi="Arial" w:cs="Arial"/>
           <w:lang w:val="fr-CA"/>
         </w:rPr>
-        <w:t>stubbées</w:t>
-      </w:r>
-      <w:r>
-        <w:rPr>
-          <w:i/>
-          <w:highlight w:val="yellow"/>
+        <w:t>Pour y parvenir</w:t>
+      </w:r>
+      <w:r>
+        <w:rPr>
+          <w:rFonts w:ascii="Arial" w:hAnsi="Arial" w:cs="Arial"/>
           <w:lang w:val="fr-CA"/>
         </w:rPr>
-        <w:t> »</w:t>
-      </w:r>
-      <w:r>
-        <w:rPr>
-          <w:highlight w:val="yellow"/>
+        <w:t>,</w:t>
+      </w:r>
+      <w:r>
+        <w:rPr>
+          <w:rFonts w:ascii="Arial" w:hAnsi="Arial" w:cs="Arial"/>
           <w:lang w:val="fr-CA"/>
         </w:rPr>
-        <w:t>.</w:t>
-      </w:r>
-      <w:r>
-        <w:rPr>
-          <w:highlight w:val="yellow"/>
+        <w:t xml:space="preserve"> le </w:t>
+      </w:r>
+      <w:proofErr w:type="spellStart"/>
+      <w:r>
+        <w:rPr>
+          <w:rFonts w:ascii="Arial" w:hAnsi="Arial" w:cs="Arial"/>
           <w:lang w:val="fr-CA"/>
         </w:rPr>
-        <w:t xml:space="preserve"> De plus, la plateforme </w:t>
-      </w:r>
-      <w:r>
-        <w:rPr>
-          <w:i/>
-          <w:highlight w:val="yellow"/>
+        <w:t>f</w:t>
+      </w:r>
+      <w:r>
+        <w:rPr>
+          <w:rFonts w:ascii="Arial" w:hAnsi="Arial" w:cs="Arial"/>
           <w:lang w:val="fr-CA"/>
         </w:rPr>
-        <w:t>Spring</w:t>
-      </w:r>
-      <w:r>
-        <w:rPr>
-          <w:highlight w:val="yellow"/>
+        <w:t>ramework</w:t>
+      </w:r>
+      <w:proofErr w:type="spellEnd"/>
+      <w:r>
+        <w:rPr>
+          <w:rFonts w:ascii="Arial" w:hAnsi="Arial" w:cs="Arial"/>
           <w:lang w:val="fr-CA"/>
         </w:rPr>
-        <w:t xml:space="preserve"> est mise de l’avant et favorise une approche MVC qui est un standard de développement Web. </w:t>
-      </w:r>
-    </w:p>
-    <w:p>
-      <w:pPr>
-        <w:spacing w:line="240" w:lineRule="auto"/>
+        <w:t xml:space="preserve"> </w:t>
+      </w:r>
+      <w:proofErr w:type="spellStart"/>
+      <w:r>
+        <w:rPr>
+          <w:rFonts w:ascii="Arial" w:hAnsi="Arial" w:cs="Arial"/>
+          <w:lang w:val="fr-CA"/>
+        </w:rPr>
+        <w:t>Hibernate</w:t>
+      </w:r>
+      <w:proofErr w:type="spellEnd"/>
+      <w:r>
+        <w:rPr>
+          <w:rFonts w:ascii="Arial" w:hAnsi="Arial" w:cs="Arial"/>
+          <w:lang w:val="fr-CA"/>
+        </w:rPr>
+        <w:t xml:space="preserve"> sera utilisé </w:t>
+      </w:r>
+      <w:r>
+        <w:rPr>
+          <w:rFonts w:ascii="Arial" w:hAnsi="Arial" w:cs="Arial"/>
+          <w:lang w:val="fr-CA"/>
+        </w:rPr>
+        <w:t>pour faciliter la gestion de la</w:t>
+      </w:r>
+      <w:r>
+        <w:rPr>
+          <w:rFonts w:ascii="Arial" w:hAnsi="Arial" w:cs="Arial"/>
+          <w:lang w:val="fr-CA"/>
+        </w:rPr>
+        <w:t xml:space="preserve"> couche de persistance.</w:t>
+      </w:r>
+      <w:r>
+        <w:rPr>
+          <w:rFonts w:ascii="Arial" w:hAnsi="Arial" w:cs="Arial"/>
+          <w:lang w:val="fr-CA"/>
+        </w:rPr>
+        <w:t xml:space="preserve"> </w:t>
+      </w:r>
+    </w:p>
+    <w:p>
+      <w:pPr>
         <w:ind w:left="0" w:firstLine="360"/>
         <w:jc w:val="both"/>
         <w:rPr>
-          <w:highlight w:val="yellow"/>
+          <w:rFonts w:ascii="Arial" w:hAnsi="Arial" w:cs="Arial"/>
           <w:lang w:val="fr-CA"/>
         </w:rPr>
       </w:pPr>
     </w:p>
     <w:p>
       <w:pPr>
-        <w:spacing w:line="240" w:lineRule="auto"/>
         <w:ind w:left="0" w:firstLine="360"/>
         <w:jc w:val="both"/>
         <w:rPr>
+          <w:rFonts w:ascii="Arial" w:hAnsi="Arial" w:cs="Arial"/>
           <w:lang w:val="fr-CA"/>
         </w:rPr>
       </w:pPr>
       <w:r>
         <w:rPr>
-          <w:highlight w:val="yellow"/>
+          <w:rFonts w:ascii="Arial" w:hAnsi="Arial" w:cs="Arial"/>
           <w:lang w:val="fr-CA"/>
         </w:rPr>
-        <w:t>De plus, l</w:t>
-      </w:r>
-      <w:r>
-        <w:rPr>
-          <w:highlight w:val="yellow"/>
+        <w:t>De plus, plusieurs diagrammes seront présentés pour mieux expliquer les interaction</w:t>
+      </w:r>
+      <w:r>
+        <w:rPr>
+          <w:rFonts w:ascii="Arial" w:hAnsi="Arial" w:cs="Arial"/>
           <w:lang w:val="fr-CA"/>
         </w:rPr>
-        <w:t xml:space="preserve">e diagramme de classe est </w:t>
-      </w:r>
-      <w:r>
-        <w:rPr>
-          <w:highlight w:val="yellow"/>
+        <w:t>s</w:t>
+      </w:r>
+      <w:r>
+        <w:rPr>
+          <w:rFonts w:ascii="Arial" w:hAnsi="Arial" w:cs="Arial"/>
           <w:lang w:val="fr-CA"/>
         </w:rPr>
-        <w:t>mis à jour</w:t>
-      </w:r>
-      <w:r>
-        <w:rPr>
-          <w:highlight w:val="yellow"/>
+        <w:t xml:space="preserve"> entre </w:t>
+      </w:r>
+      <w:r>
+        <w:rPr>
+          <w:rFonts w:ascii="Arial" w:hAnsi="Arial" w:cs="Arial"/>
           <w:lang w:val="fr-CA"/>
         </w:rPr>
-        <w:t xml:space="preserve"> et est une évolution des concepts élaborés</w:t>
-      </w:r>
-      <w:r>
-        <w:rPr>
-          <w:highlight w:val="yellow"/>
+        <w:t>les différents éléments</w:t>
+      </w:r>
+      <w:r>
+        <w:rPr>
+          <w:rFonts w:ascii="Arial" w:hAnsi="Arial" w:cs="Arial"/>
           <w:lang w:val="fr-CA"/>
         </w:rPr>
-        <w:t xml:space="preserve"> précédemment</w:t>
-      </w:r>
-      <w:r>
-        <w:rPr>
-          <w:highlight w:val="yellow"/>
+        <w:t xml:space="preserve"> de l'application ainsi que pour montrer l'évolution du projet</w:t>
+      </w:r>
+      <w:r>
+        <w:rPr>
+          <w:rFonts w:ascii="Arial" w:hAnsi="Arial" w:cs="Arial"/>
           <w:lang w:val="fr-CA"/>
         </w:rPr>
-        <w:t>.</w:t>
-      </w:r>
-      <w:r>
-        <w:rPr>
-          <w:highlight w:val="yellow"/>
+        <w:t xml:space="preserve"> aux travers les itérations.</w:t>
+      </w:r>
+      <w:r>
+        <w:rPr>
+          <w:rFonts w:ascii="Arial" w:hAnsi="Arial" w:cs="Arial"/>
           <w:lang w:val="fr-CA"/>
         </w:rPr>
         <w:t xml:space="preserve"> </w:t>
       </w:r>
       <w:r>
         <w:rPr>
-          <w:highlight w:val="yellow"/>
+          <w:rFonts w:ascii="Arial" w:hAnsi="Arial" w:cs="Arial"/>
           <w:lang w:val="fr-CA"/>
         </w:rPr>
         <w:t>Finalement, une discussion est fournie et démontre les difficultés et les bons coups de l’équipe.</w:t>
       </w:r>
-    </w:p>
-    <w:p>
-      <w:pPr>
-        <w:spacing w:line="240" w:lineRule="auto"/>
-        <w:ind w:left="0" w:firstLine="360"/>
-        <w:jc w:val="both"/>
-        <w:rPr>
-          <w:lang w:val="fr-CA"/>
-        </w:rPr>
-      </w:pPr>
     </w:p>
     <w:p>
       <w:pPr>
@@ -1503,25 +1582,293 @@
       <w:pPr>
         <w:pStyle w:val="Heading1"/>
       </w:pPr>
-      <w:bookmarkStart w:id="4" w:name="_Toc352017433"/>
       <w:r>
         <w:lastRenderedPageBreak/>
-        <w:t>Conception</w:t>
+        <w:t>Diagramme d’entité-relation</w:t>
+      </w:r>
+    </w:p>
+    <w:p>
+      <w:pPr>
+        <w:pStyle w:val="BodyText"/>
+        <w:ind w:firstLine="432"/>
+        <w:jc w:val="both"/>
+        <w:rPr>
+          <w:rFonts w:ascii="Arial" w:hAnsi="Arial" w:cs="Arial"/>
+        </w:rPr>
+      </w:pPr>
+      <w:r>
+        <w:rPr>
+          <w:rFonts w:ascii="Arial" w:hAnsi="Arial" w:cs="Arial"/>
+        </w:rPr>
+        <w:t xml:space="preserve">Voici le schéma de base de données élaboré permettant d’illustrer la structure des tables de la base de données, leurs colonnes ainsi que leurs contraintes. La notation </w:t>
+      </w:r>
+      <w:proofErr w:type="spellStart"/>
+      <w:r>
+        <w:rPr>
+          <w:rFonts w:ascii="Arial" w:hAnsi="Arial" w:cs="Arial"/>
+          <w:i/>
+        </w:rPr>
+        <w:t>Crow’s</w:t>
+      </w:r>
+      <w:proofErr w:type="spellEnd"/>
+      <w:r>
+        <w:rPr>
+          <w:rFonts w:ascii="Arial" w:hAnsi="Arial" w:cs="Arial"/>
+          <w:i/>
+        </w:rPr>
+        <w:t xml:space="preserve"> </w:t>
+      </w:r>
+      <w:proofErr w:type="spellStart"/>
+      <w:r>
+        <w:rPr>
+          <w:rFonts w:ascii="Arial" w:hAnsi="Arial" w:cs="Arial"/>
+          <w:i/>
+        </w:rPr>
+        <w:t>feet</w:t>
+      </w:r>
+      <w:proofErr w:type="spellEnd"/>
+      <w:r>
+        <w:rPr>
+          <w:rFonts w:ascii="Arial" w:hAnsi="Arial" w:cs="Arial"/>
+        </w:rPr>
+        <w:t xml:space="preserve"> est utilisée pour démontrer la cardinalité entre les entités. </w:t>
+      </w:r>
+      <w:r>
+        <w:rPr>
+          <w:rFonts w:ascii="Arial" w:hAnsi="Arial" w:cs="Arial"/>
+        </w:rPr>
+        <w:t>De plus, l</w:t>
+      </w:r>
+      <w:r>
+        <w:rPr>
+          <w:rFonts w:ascii="Arial" w:hAnsi="Arial" w:cs="Arial"/>
+        </w:rPr>
+        <w:t xml:space="preserve">es relations </w:t>
+      </w:r>
+      <w:proofErr w:type="spellStart"/>
+      <w:r>
+        <w:rPr>
+          <w:rFonts w:ascii="Arial" w:hAnsi="Arial" w:cs="Arial"/>
+          <w:i/>
+        </w:rPr>
+        <w:t>Many</w:t>
+      </w:r>
+      <w:proofErr w:type="spellEnd"/>
+      <w:r>
+        <w:rPr>
+          <w:rFonts w:ascii="Arial" w:hAnsi="Arial" w:cs="Arial"/>
+          <w:i/>
+        </w:rPr>
+        <w:t>-to-</w:t>
+      </w:r>
+      <w:proofErr w:type="spellStart"/>
+      <w:r>
+        <w:rPr>
+          <w:rFonts w:ascii="Arial" w:hAnsi="Arial" w:cs="Arial"/>
+          <w:i/>
+        </w:rPr>
+        <w:t>Many</w:t>
+      </w:r>
+      <w:proofErr w:type="spellEnd"/>
+      <w:r>
+        <w:rPr>
+          <w:rFonts w:ascii="Arial" w:hAnsi="Arial" w:cs="Arial"/>
+        </w:rPr>
+        <w:t xml:space="preserve"> sont sauvegardées dans une table relationnelle avec une clé primaire composite assurant l’unicité de la relation. Les tables </w:t>
+      </w:r>
+      <w:proofErr w:type="spellStart"/>
+      <w:r>
+        <w:rPr>
+          <w:rFonts w:ascii="Arial" w:hAnsi="Arial" w:cs="Arial"/>
+          <w:i/>
+        </w:rPr>
+        <w:t>Artistes_Spectacle</w:t>
+      </w:r>
+      <w:proofErr w:type="spellEnd"/>
+      <w:r>
+        <w:rPr>
+          <w:rFonts w:ascii="Arial" w:hAnsi="Arial" w:cs="Arial"/>
+          <w:i/>
+        </w:rPr>
+        <w:t xml:space="preserve"> </w:t>
+      </w:r>
+      <w:r>
+        <w:rPr>
+          <w:rFonts w:ascii="Arial" w:hAnsi="Arial" w:cs="Arial"/>
+        </w:rPr>
+        <w:t xml:space="preserve">et </w:t>
+      </w:r>
+      <w:proofErr w:type="spellStart"/>
+      <w:r>
+        <w:rPr>
+          <w:rFonts w:ascii="Arial" w:hAnsi="Arial" w:cs="Arial"/>
+          <w:i/>
+        </w:rPr>
+        <w:t>Artistes_T</w:t>
+      </w:r>
+      <w:r>
+        <w:rPr>
+          <w:rFonts w:ascii="Arial" w:hAnsi="Arial" w:cs="Arial"/>
+          <w:i/>
+        </w:rPr>
+        <w:t>ags</w:t>
+      </w:r>
+      <w:proofErr w:type="spellEnd"/>
+      <w:r>
+        <w:rPr>
+          <w:rFonts w:ascii="Arial" w:hAnsi="Arial" w:cs="Arial"/>
+        </w:rPr>
+        <w:t xml:space="preserve"> sont un exemple de cette encapsulation et respectent la 3</w:t>
+      </w:r>
+      <w:r>
+        <w:rPr>
+          <w:rFonts w:ascii="Arial" w:hAnsi="Arial" w:cs="Arial"/>
+          <w:vertAlign w:val="superscript"/>
+        </w:rPr>
+        <w:t>e</w:t>
+      </w:r>
+      <w:r>
+        <w:rPr>
+          <w:rFonts w:ascii="Arial" w:hAnsi="Arial" w:cs="Arial"/>
+        </w:rPr>
+        <w:t xml:space="preserve"> forme de normalisation des données.</w:t>
+      </w:r>
+      <w:bookmarkStart w:id="3" w:name="_GoBack"/>
+      <w:bookmarkEnd w:id="3"/>
+    </w:p>
+    <w:p>
+      <w:pPr>
+        <w:keepNext/>
+        <w:spacing w:after="200" w:line="276" w:lineRule="auto"/>
+        <w:ind w:left="0"/>
+      </w:pPr>
+      <w:bookmarkStart w:id="4" w:name="_Toc282370682"/>
+      <w:bookmarkStart w:id="5" w:name="_Toc351376275"/>
+      <w:bookmarkStart w:id="6" w:name="_Toc352017110"/>
+      <w:r>
+        <w:rPr>
+          <w:noProof/>
+          <w:lang w:val="fr-CA" w:eastAsia="fr-CA"/>
+        </w:rPr>
+        <w:drawing>
+          <wp:inline distT="0" distB="0" distL="0" distR="0" wp14:anchorId="70677465" wp14:editId="4BE93356">
+            <wp:extent cx="6021005" cy="5818909"/>
+            <wp:effectExtent l="0" t="0" r="0" b="0"/>
+            <wp:docPr id="2" name="Picture 2"/>
+            <wp:cNvGraphicFramePr>
+              <a:graphicFrameLocks xmlns:a="http://schemas.openxmlformats.org/drawingml/2006/main" noChangeAspect="1"/>
+            </wp:cNvGraphicFramePr>
+            <a:graphic xmlns:a="http://schemas.openxmlformats.org/drawingml/2006/main">
+              <a:graphicData uri="http://schemas.openxmlformats.org/drawingml/2006/picture">
+                <pic:pic xmlns:pic="http://schemas.openxmlformats.org/drawingml/2006/picture">
+                  <pic:nvPicPr>
+                    <pic:cNvPr id="0" name="GTI525-DER.png"/>
+                    <pic:cNvPicPr/>
+                  </pic:nvPicPr>
+                  <pic:blipFill>
+                    <a:blip r:embed="rId13">
+                      <a:extLst>
+                        <a:ext uri="{28A0092B-C50C-407E-A947-70E740481C1C}">
+                          <a14:useLocalDpi xmlns:a14="http://schemas.microsoft.com/office/drawing/2010/main" val="0"/>
+                        </a:ext>
+                      </a:extLst>
+                    </a:blip>
+                    <a:stretch>
+                      <a:fillRect/>
+                    </a:stretch>
+                  </pic:blipFill>
+                  <pic:spPr>
+                    <a:xfrm>
+                      <a:off x="0" y="0"/>
+                      <a:ext cx="6027661" cy="5825342"/>
+                    </a:xfrm>
+                    <a:prstGeom prst="rect">
+                      <a:avLst/>
+                    </a:prstGeom>
+                  </pic:spPr>
+                </pic:pic>
+              </a:graphicData>
+            </a:graphic>
+          </wp:inline>
+        </w:drawing>
+      </w:r>
+    </w:p>
+    <w:p>
+      <w:pPr>
+        <w:pStyle w:val="Caption"/>
+        <w:jc w:val="center"/>
+        <w:rPr>
+          <w:lang w:val="fr-CA"/>
+        </w:rPr>
+      </w:pPr>
+      <w:r>
+        <w:rPr>
+          <w:lang w:val="fr-CA"/>
+        </w:rPr>
+        <w:t xml:space="preserve">Figure </w:t>
+      </w:r>
+      <w:r>
+        <w:fldChar w:fldCharType="begin"/>
+      </w:r>
+      <w:r>
+        <w:rPr>
+          <w:lang w:val="fr-CA"/>
+        </w:rPr>
+        <w:instrText xml:space="preserve"> SEQ Figure \* ARABIC </w:instrText>
+      </w:r>
+      <w:r>
+        <w:fldChar w:fldCharType="separate"/>
+      </w:r>
+      <w:r>
+        <w:rPr>
+          <w:noProof/>
+          <w:lang w:val="fr-CA"/>
+        </w:rPr>
+        <w:t>1</w:t>
+      </w:r>
+      <w:r>
+        <w:fldChar w:fldCharType="end"/>
+      </w:r>
+      <w:r>
+        <w:rPr>
+          <w:lang w:val="fr-CA"/>
+        </w:rPr>
+        <w:t>- Schéma de la base de données</w:t>
+      </w:r>
+    </w:p>
+    <w:p>
+      <w:pPr>
+        <w:spacing w:after="200" w:line="276" w:lineRule="auto"/>
+        <w:ind w:left="0"/>
+        <w:rPr>
+          <w:rFonts w:ascii="Arial" w:hAnsi="Arial"/>
+          <w:b/>
+          <w:sz w:val="28"/>
+          <w:lang w:val="fr-CA"/>
+        </w:rPr>
+      </w:pPr>
+      <w:r>
+        <w:rPr>
+          <w:lang w:val="fr-CA"/>
+        </w:rPr>
+        <w:br w:type="page"/>
+      </w:r>
+    </w:p>
+    <w:p>
+      <w:pPr>
+        <w:pStyle w:val="Heading1"/>
+      </w:pPr>
+      <w:bookmarkStart w:id="7" w:name="_Toc352017436"/>
+      <w:r>
+        <w:lastRenderedPageBreak/>
+        <w:t>Discussion</w:t>
       </w:r>
       <w:bookmarkEnd w:id="4"/>
-    </w:p>
-    <w:p>
-      <w:pPr>
-        <w:pStyle w:val="BodyText"/>
-      </w:pPr>
-      <w:r>
-        <w:t xml:space="preserve">On est pas jambon pis on fournis les deux. Le premier va de soi pis le deuxieme c’est par rapport </w:t>
-      </w:r>
-      <w:r>
-        <w:t>à</w:t>
-      </w:r>
-      <w:r>
-        <w:t xml:space="preserve"> nos classes hibernate qu’on a rajouté. That’s it.</w:t>
+      <w:bookmarkEnd w:id="5"/>
+      <w:bookmarkEnd w:id="6"/>
+      <w:bookmarkEnd w:id="7"/>
+      <w:r>
+        <w:tab/>
       </w:r>
     </w:p>
     <w:p>
@@ -1529,20 +1876,476 @@
         <w:pStyle w:val="Heading2"/>
         <w:numPr>
           <w:ilvl w:val="1"/>
-          <w:numId w:val="17"/>
+          <w:numId w:val="18"/>
         </w:numPr>
-      </w:pPr>
-      <w:bookmarkStart w:id="5" w:name="_Toc352017434"/>
-      <w:r>
-        <w:t>Diagramme d’entité-relation</w:t>
-      </w:r>
-      <w:bookmarkEnd w:id="5"/>
+        <w:rPr>
+          <w:lang w:eastAsia="fr-CA"/>
+        </w:rPr>
+      </w:pPr>
+      <w:bookmarkStart w:id="8" w:name="_Toc352017437"/>
+      <w:r>
+        <w:rPr>
+          <w:lang w:eastAsia="fr-CA"/>
+        </w:rPr>
+        <w:t xml:space="preserve">Quels sont les patrons de persistance qui ont été utilisés dans votre application? Si vous avez utilisé un </w:t>
+      </w:r>
+      <w:proofErr w:type="spellStart"/>
+      <w:r>
+        <w:rPr>
+          <w:lang w:eastAsia="fr-CA"/>
+        </w:rPr>
+        <w:t>framework</w:t>
+      </w:r>
+      <w:proofErr w:type="spellEnd"/>
+      <w:r>
+        <w:rPr>
+          <w:lang w:eastAsia="fr-CA"/>
+        </w:rPr>
+        <w:t>, quels patrons ont-ils permis d’implémenter?</w:t>
+      </w:r>
+      <w:bookmarkEnd w:id="8"/>
     </w:p>
     <w:p>
       <w:pPr>
         <w:pStyle w:val="BodyText"/>
-        <w:rPr>
-          <w:lang w:val="fr-FR"/>
+        <w:spacing w:line="360" w:lineRule="auto"/>
+        <w:ind w:firstLine="576"/>
+        <w:rPr>
+          <w:lang w:val="fr-FR" w:eastAsia="fr-CA"/>
+        </w:rPr>
+      </w:pPr>
+      <w:r>
+        <w:rPr>
+          <w:lang w:val="fr-FR" w:eastAsia="fr-CA"/>
+        </w:rPr>
+        <w:t xml:space="preserve">L’utilisation du </w:t>
+      </w:r>
+      <w:proofErr w:type="spellStart"/>
+      <w:r>
+        <w:rPr>
+          <w:i/>
+          <w:lang w:val="fr-FR" w:eastAsia="fr-CA"/>
+        </w:rPr>
+        <w:t>framework</w:t>
+      </w:r>
+      <w:proofErr w:type="spellEnd"/>
+      <w:r>
+        <w:rPr>
+          <w:i/>
+          <w:lang w:val="fr-FR" w:eastAsia="fr-CA"/>
+        </w:rPr>
+        <w:t xml:space="preserve"> </w:t>
+      </w:r>
+      <w:proofErr w:type="spellStart"/>
+      <w:r>
+        <w:rPr>
+          <w:lang w:val="fr-FR" w:eastAsia="fr-CA"/>
+        </w:rPr>
+        <w:t>Hibernate</w:t>
+      </w:r>
+      <w:proofErr w:type="spellEnd"/>
+      <w:r>
+        <w:rPr>
+          <w:lang w:val="fr-FR" w:eastAsia="fr-CA"/>
+        </w:rPr>
+        <w:t xml:space="preserve"> permet l’utilisation de beaucoup de patrons </w:t>
+      </w:r>
+      <w:r>
+        <w:rPr>
+          <w:lang w:val="fr-FR" w:eastAsia="fr-CA"/>
+        </w:rPr>
+        <w:t xml:space="preserve">de conceptions liés à la persistance des données. Certains sont utilisés sans efforts, c’est-à-dire que </w:t>
+      </w:r>
+      <w:proofErr w:type="spellStart"/>
+      <w:r>
+        <w:rPr>
+          <w:lang w:val="fr-FR" w:eastAsia="fr-CA"/>
+        </w:rPr>
+        <w:t>Hibernate</w:t>
+      </w:r>
+      <w:proofErr w:type="spellEnd"/>
+      <w:r>
+        <w:rPr>
+          <w:lang w:val="fr-FR" w:eastAsia="fr-CA"/>
+        </w:rPr>
+        <w:t xml:space="preserve"> les implémentes de base. </w:t>
+      </w:r>
+    </w:p>
+    <w:p>
+      <w:pPr>
+        <w:pStyle w:val="BodyText"/>
+        <w:numPr>
+          <w:ilvl w:val="0"/>
+          <w:numId w:val="20"/>
+        </w:numPr>
+        <w:rPr>
+          <w:lang w:val="fr-FR" w:eastAsia="fr-CA"/>
+        </w:rPr>
+      </w:pPr>
+      <w:r>
+        <w:rPr>
+          <w:lang w:val="fr-FR" w:eastAsia="fr-CA"/>
+        </w:rPr>
+        <w:t>Transfer Object</w:t>
+      </w:r>
+    </w:p>
+    <w:p>
+      <w:pPr>
+        <w:pStyle w:val="BodyText"/>
+        <w:numPr>
+          <w:ilvl w:val="0"/>
+          <w:numId w:val="20"/>
+        </w:numPr>
+        <w:rPr>
+          <w:lang w:val="fr-FR" w:eastAsia="fr-CA"/>
+        </w:rPr>
+      </w:pPr>
+      <w:r>
+        <w:rPr>
+          <w:lang w:val="fr-FR" w:eastAsia="fr-CA"/>
+        </w:rPr>
+        <w:t>DAO</w:t>
+      </w:r>
+    </w:p>
+    <w:p>
+      <w:pPr>
+        <w:pStyle w:val="BodyText"/>
+        <w:ind w:left="360" w:firstLine="348"/>
+        <w:rPr>
+          <w:lang w:val="fr-FR" w:eastAsia="fr-CA"/>
+        </w:rPr>
+      </w:pPr>
+      <w:r>
+        <w:rPr>
+          <w:lang w:val="fr-FR" w:eastAsia="fr-CA"/>
+        </w:rPr>
+        <w:t xml:space="preserve">Le patron Data Access </w:t>
+      </w:r>
+    </w:p>
+    <w:p>
+      <w:pPr>
+        <w:pStyle w:val="BodyText"/>
+        <w:numPr>
+          <w:ilvl w:val="0"/>
+          <w:numId w:val="20"/>
+        </w:numPr>
+        <w:rPr>
+          <w:lang w:val="fr-FR" w:eastAsia="fr-CA"/>
+        </w:rPr>
+      </w:pPr>
+      <w:proofErr w:type="spellStart"/>
+      <w:r>
+        <w:rPr>
+          <w:lang w:val="fr-FR" w:eastAsia="fr-CA"/>
+        </w:rPr>
+        <w:t>Query</w:t>
+      </w:r>
+      <w:proofErr w:type="spellEnd"/>
+      <w:r>
+        <w:rPr>
+          <w:lang w:val="fr-FR" w:eastAsia="fr-CA"/>
+        </w:rPr>
+        <w:t xml:space="preserve"> </w:t>
+      </w:r>
+      <w:proofErr w:type="spellStart"/>
+      <w:r>
+        <w:rPr>
+          <w:lang w:val="fr-FR" w:eastAsia="fr-CA"/>
+        </w:rPr>
+        <w:t>object</w:t>
+      </w:r>
+      <w:proofErr w:type="spellEnd"/>
+    </w:p>
+    <w:p>
+      <w:pPr>
+        <w:pStyle w:val="BodyText"/>
+        <w:numPr>
+          <w:ilvl w:val="0"/>
+          <w:numId w:val="20"/>
+        </w:numPr>
+        <w:rPr>
+          <w:lang w:val="fr-FR" w:eastAsia="fr-CA"/>
+        </w:rPr>
+      </w:pPr>
+      <w:proofErr w:type="spellStart"/>
+      <w:r>
+        <w:rPr>
+          <w:lang w:val="fr-FR" w:eastAsia="fr-CA"/>
+        </w:rPr>
+        <w:t>Identity</w:t>
+      </w:r>
+      <w:proofErr w:type="spellEnd"/>
+      <w:r>
+        <w:rPr>
+          <w:lang w:val="fr-FR" w:eastAsia="fr-CA"/>
+        </w:rPr>
+        <w:t xml:space="preserve"> </w:t>
+      </w:r>
+      <w:proofErr w:type="spellStart"/>
+      <w:r>
+        <w:rPr>
+          <w:lang w:val="fr-FR" w:eastAsia="fr-CA"/>
+        </w:rPr>
+        <w:t>field</w:t>
+      </w:r>
+      <w:proofErr w:type="spellEnd"/>
+    </w:p>
+    <w:p>
+      <w:pPr>
+        <w:pStyle w:val="BodyText"/>
+        <w:numPr>
+          <w:ilvl w:val="0"/>
+          <w:numId w:val="20"/>
+        </w:numPr>
+        <w:rPr>
+          <w:lang w:val="fr-FR" w:eastAsia="fr-CA"/>
+        </w:rPr>
+      </w:pPr>
+      <w:proofErr w:type="spellStart"/>
+      <w:r>
+        <w:rPr>
+          <w:lang w:val="fr-FR" w:eastAsia="fr-CA"/>
+        </w:rPr>
+        <w:t>Foreign</w:t>
+      </w:r>
+      <w:proofErr w:type="spellEnd"/>
+      <w:r>
+        <w:rPr>
+          <w:lang w:val="fr-FR" w:eastAsia="fr-CA"/>
+        </w:rPr>
+        <w:t xml:space="preserve"> Key </w:t>
+      </w:r>
+      <w:proofErr w:type="spellStart"/>
+      <w:r>
+        <w:rPr>
+          <w:lang w:val="fr-FR" w:eastAsia="fr-CA"/>
+        </w:rPr>
+        <w:t>mapping</w:t>
+      </w:r>
+      <w:proofErr w:type="spellEnd"/>
+    </w:p>
+    <w:p>
+      <w:pPr>
+        <w:pStyle w:val="BodyText"/>
+        <w:numPr>
+          <w:ilvl w:val="0"/>
+          <w:numId w:val="20"/>
+        </w:numPr>
+        <w:rPr>
+          <w:lang w:val="fr-FR" w:eastAsia="fr-CA"/>
+        </w:rPr>
+      </w:pPr>
+      <w:proofErr w:type="spellStart"/>
+      <w:r>
+        <w:rPr>
+          <w:lang w:val="fr-FR" w:eastAsia="fr-CA"/>
+        </w:rPr>
+        <w:t>Metadata</w:t>
+      </w:r>
+      <w:proofErr w:type="spellEnd"/>
+      <w:r>
+        <w:rPr>
+          <w:lang w:val="fr-FR" w:eastAsia="fr-CA"/>
+        </w:rPr>
+        <w:t xml:space="preserve"> </w:t>
+      </w:r>
+      <w:proofErr w:type="spellStart"/>
+      <w:r>
+        <w:rPr>
+          <w:lang w:val="fr-FR" w:eastAsia="fr-CA"/>
+        </w:rPr>
+        <w:t>mapping</w:t>
+      </w:r>
+      <w:proofErr w:type="spellEnd"/>
+    </w:p>
+    <w:p>
+      <w:pPr>
+        <w:pStyle w:val="BodyText"/>
+        <w:numPr>
+          <w:ilvl w:val="0"/>
+          <w:numId w:val="20"/>
+        </w:numPr>
+        <w:rPr>
+          <w:lang w:val="fr-FR" w:eastAsia="fr-CA"/>
+        </w:rPr>
+      </w:pPr>
+      <w:proofErr w:type="spellStart"/>
+      <w:r>
+        <w:rPr>
+          <w:lang w:val="fr-FR" w:eastAsia="fr-CA"/>
+        </w:rPr>
+        <w:t>Lazy</w:t>
+      </w:r>
+      <w:proofErr w:type="spellEnd"/>
+      <w:r>
+        <w:rPr>
+          <w:lang w:val="fr-FR" w:eastAsia="fr-CA"/>
+        </w:rPr>
+        <w:t xml:space="preserve"> </w:t>
+      </w:r>
+      <w:proofErr w:type="spellStart"/>
+      <w:r>
+        <w:rPr>
+          <w:lang w:val="fr-FR" w:eastAsia="fr-CA"/>
+        </w:rPr>
+        <w:t>load</w:t>
+      </w:r>
+      <w:proofErr w:type="spellEnd"/>
+    </w:p>
+    <w:p>
+      <w:pPr>
+        <w:pStyle w:val="BodyText"/>
+        <w:numPr>
+          <w:ilvl w:val="0"/>
+          <w:numId w:val="20"/>
+        </w:numPr>
+        <w:rPr>
+          <w:lang w:val="fr-FR" w:eastAsia="fr-CA"/>
+        </w:rPr>
+      </w:pPr>
+      <w:r>
+        <w:rPr>
+          <w:lang w:val="fr-FR" w:eastAsia="fr-CA"/>
+        </w:rPr>
+        <w:t>Pool de connexion</w:t>
+      </w:r>
+    </w:p>
+    <w:p>
+      <w:pPr>
+        <w:pStyle w:val="BodyText"/>
+        <w:spacing w:line="360" w:lineRule="auto"/>
+        <w:ind w:firstLine="360"/>
+        <w:rPr>
+          <w:lang w:val="fr-FR" w:eastAsia="fr-CA"/>
+        </w:rPr>
+      </w:pPr>
+      <w:r>
+        <w:rPr>
+          <w:lang w:val="fr-FR" w:eastAsia="fr-CA"/>
+        </w:rPr>
+        <w:t xml:space="preserve">Dans le fichier de configuration de l’application une limite de 5 connexions concurrentes à la base de données. </w:t>
+      </w:r>
+    </w:p>
+    <w:p>
+      <w:pPr>
+        <w:pStyle w:val="BodyText"/>
+        <w:numPr>
+          <w:ilvl w:val="0"/>
+          <w:numId w:val="21"/>
+        </w:numPr>
+        <w:spacing w:line="360" w:lineRule="auto"/>
+        <w:rPr>
+          <w:lang w:val="fr-FR" w:eastAsia="fr-CA"/>
+        </w:rPr>
+      </w:pPr>
+      <w:proofErr w:type="spellStart"/>
+      <w:r>
+        <w:rPr>
+          <w:lang w:val="fr-FR" w:eastAsia="fr-CA"/>
+        </w:rPr>
+        <w:t>Implicit</w:t>
+      </w:r>
+      <w:proofErr w:type="spellEnd"/>
+      <w:r>
+        <w:rPr>
+          <w:lang w:val="fr-FR" w:eastAsia="fr-CA"/>
+        </w:rPr>
+        <w:t xml:space="preserve"> </w:t>
+      </w:r>
+      <w:proofErr w:type="spellStart"/>
+      <w:r>
+        <w:rPr>
+          <w:lang w:val="fr-FR" w:eastAsia="fr-CA"/>
+        </w:rPr>
+        <w:t>lock</w:t>
+      </w:r>
+      <w:proofErr w:type="spellEnd"/>
+    </w:p>
+    <w:p>
+      <w:pPr>
+        <w:pStyle w:val="BodyText"/>
+        <w:spacing w:line="360" w:lineRule="auto"/>
+        <w:ind w:left="708"/>
+        <w:rPr>
+          <w:lang w:val="fr-FR" w:eastAsia="fr-CA"/>
+        </w:rPr>
+      </w:pPr>
+      <w:r>
+        <w:rPr>
+          <w:lang w:val="fr-FR" w:eastAsia="fr-CA"/>
+        </w:rPr>
+        <w:t xml:space="preserve">Le </w:t>
+      </w:r>
+      <w:proofErr w:type="spellStart"/>
+      <w:r>
+        <w:rPr>
+          <w:lang w:val="fr-FR" w:eastAsia="fr-CA"/>
+        </w:rPr>
+        <w:t>framework</w:t>
+      </w:r>
+      <w:proofErr w:type="spellEnd"/>
+      <w:r>
+        <w:rPr>
+          <w:lang w:val="fr-FR" w:eastAsia="fr-CA"/>
+        </w:rPr>
+        <w:t xml:space="preserve"> choisit le </w:t>
+      </w:r>
+      <w:proofErr w:type="spellStart"/>
+      <w:r>
+        <w:rPr>
+          <w:lang w:val="fr-FR" w:eastAsia="fr-CA"/>
+        </w:rPr>
+        <w:t>lock</w:t>
+      </w:r>
+      <w:proofErr w:type="spellEnd"/>
+      <w:r>
+        <w:rPr>
+          <w:lang w:val="fr-FR" w:eastAsia="fr-CA"/>
+        </w:rPr>
+        <w:t>.</w:t>
+      </w:r>
+    </w:p>
+    <w:p>
+      <w:pPr>
+        <w:pStyle w:val="BodyText"/>
+        <w:numPr>
+          <w:ilvl w:val="0"/>
+          <w:numId w:val="20"/>
+        </w:numPr>
+        <w:rPr>
+          <w:lang w:val="fr-FR" w:eastAsia="fr-CA"/>
+        </w:rPr>
+      </w:pPr>
+      <w:r>
+        <w:rPr>
+          <w:lang w:val="fr-FR" w:eastAsia="fr-CA"/>
+        </w:rPr>
+        <w:t xml:space="preserve">Session </w:t>
+      </w:r>
+      <w:proofErr w:type="spellStart"/>
+      <w:r>
+        <w:rPr>
+          <w:lang w:val="fr-FR" w:eastAsia="fr-CA"/>
+        </w:rPr>
+        <w:t>factory</w:t>
+      </w:r>
+      <w:proofErr w:type="spellEnd"/>
+    </w:p>
+    <w:p>
+      <w:pPr>
+        <w:pStyle w:val="BodyText"/>
+        <w:rPr>
+          <w:lang w:val="fr-FR" w:eastAsia="fr-CA"/>
+        </w:rPr>
+      </w:pPr>
+    </w:p>
+    <w:p>
+      <w:pPr>
+        <w:ind w:left="142" w:firstLine="208"/>
+        <w:rPr>
+          <w:rFonts w:ascii="Arial" w:hAnsi="Arial"/>
+          <w:b/>
+          <w:lang w:val="fr-CA" w:eastAsia="fr-CA"/>
         </w:rPr>
       </w:pPr>
     </w:p>
@@ -1553,74 +2356,221 @@
           <w:ilvl w:val="1"/>
           <w:numId w:val="16"/>
         </w:numPr>
-      </w:pPr>
-      <w:bookmarkStart w:id="6" w:name="_Toc352017435"/>
-      <w:r>
-        <w:t>Diagramme de classes</w:t>
-      </w:r>
-      <w:bookmarkEnd w:id="6"/>
-    </w:p>
-    <w:p>
-      <w:pPr>
-        <w:spacing w:after="200" w:line="276" w:lineRule="auto"/>
-        <w:ind w:left="0"/>
+        <w:rPr>
+          <w:lang w:eastAsia="fr-CA"/>
+        </w:rPr>
+      </w:pPr>
+      <w:bookmarkStart w:id="9" w:name="_Toc352017438"/>
+      <w:r>
+        <w:rPr>
+          <w:lang w:eastAsia="fr-CA"/>
+        </w:rPr>
+        <w:t>Quel niveau d’effort a été nécessaire afin de passer d’un modèle basé sur les « stubs » au modèle avec persistance?</w:t>
+      </w:r>
+      <w:bookmarkEnd w:id="9"/>
+    </w:p>
+    <w:p>
+      <w:pPr>
+        <w:ind w:left="0" w:firstLine="208"/>
         <w:rPr>
           <w:rFonts w:ascii="Arial" w:hAnsi="Arial"/>
-          <w:b/>
-          <w:sz w:val="28"/>
-          <w:lang w:val="fr-CA"/>
-        </w:rPr>
-      </w:pPr>
-      <w:bookmarkStart w:id="7" w:name="_Toc282370682"/>
-      <w:bookmarkStart w:id="8" w:name="_Toc351376275"/>
-      <w:bookmarkStart w:id="9" w:name="_Toc352017110"/>
-      <w:r>
-        <w:br w:type="page"/>
-      </w:r>
-    </w:p>
-    <w:p>
-      <w:pPr>
-        <w:pStyle w:val="Heading1"/>
-      </w:pPr>
-      <w:bookmarkStart w:id="10" w:name="_Toc352017436"/>
-      <w:r>
+          <w:lang w:val="fr-CA" w:eastAsia="fr-CA"/>
+        </w:rPr>
+      </w:pPr>
+      <w:r>
+        <w:rPr>
+          <w:rFonts w:ascii="Arial" w:hAnsi="Arial"/>
+          <w:lang w:val="fr-CA" w:eastAsia="fr-CA"/>
+        </w:rPr>
+        <w:tab/>
+      </w:r>
+      <w:r>
+        <w:rPr>
+          <w:rFonts w:ascii="Arial" w:hAnsi="Arial"/>
+          <w:lang w:val="fr-CA" w:eastAsia="fr-CA"/>
+        </w:rPr>
+        <w:t xml:space="preserve">Afin de passer du modèle de persistance de l'itération 2 à celui de cette itération, il fallut </w:t>
+      </w:r>
+      <w:proofErr w:type="spellStart"/>
+      <w:r>
+        <w:rPr>
+          <w:rFonts w:ascii="Arial" w:hAnsi="Arial"/>
+          <w:lang w:val="fr-CA" w:eastAsia="fr-CA"/>
+        </w:rPr>
+        <w:t>tou</w:t>
+      </w:r>
+      <w:proofErr w:type="spellEnd"/>
+      <w:r>
+        <w:rPr>
+          <w:rFonts w:ascii="Arial" w:hAnsi="Arial"/>
+          <w:lang w:val="fr-CA" w:eastAsia="fr-CA"/>
+        </w:rPr>
+        <w:tab/>
+      </w:r>
+      <w:r>
+        <w:rPr>
+          <w:rFonts w:ascii="Arial" w:hAnsi="Arial"/>
+          <w:lang w:val="fr-CA" w:eastAsia="fr-CA"/>
+        </w:rPr>
+        <w:t xml:space="preserve">t d'abords se trouver un serveur sur lequel hébergé notre </w:t>
+      </w:r>
+      <w:r>
+        <w:rPr>
+          <w:rFonts w:ascii="Arial" w:hAnsi="Arial"/>
+          <w:lang w:val="fr-CA" w:eastAsia="fr-CA"/>
+        </w:rPr>
         <w:lastRenderedPageBreak/>
-        <w:t>Discussion</w:t>
-      </w:r>
-      <w:bookmarkEnd w:id="7"/>
-      <w:bookmarkEnd w:id="8"/>
-      <w:bookmarkEnd w:id="9"/>
-      <w:bookmarkEnd w:id="10"/>
-      <w:r>
+        <w:t xml:space="preserve">base de donnée. La disponibilité d'un serveur d'un groupe étudiant duquel un des membres de notre équipe fait partie à facilité la décision quant à l'hôte de notre base de </w:t>
+      </w:r>
+      <w:r>
+        <w:rPr>
+          <w:rFonts w:ascii="Arial" w:hAnsi="Arial"/>
+          <w:lang w:val="fr-CA" w:eastAsia="fr-CA"/>
+        </w:rPr>
+        <w:t>données</w:t>
+      </w:r>
+      <w:r>
+        <w:rPr>
+          <w:rFonts w:ascii="Arial" w:hAnsi="Arial"/>
+          <w:lang w:val="fr-CA" w:eastAsia="fr-CA"/>
+        </w:rPr>
+        <w:t xml:space="preserve">. Par la suite </w:t>
+      </w:r>
+      <w:r>
+        <w:rPr>
+          <w:rFonts w:ascii="Arial" w:hAnsi="Arial"/>
+          <w:lang w:val="fr-CA" w:eastAsia="fr-CA"/>
+        </w:rPr>
+        <w:t>le</w:t>
+      </w:r>
+      <w:r>
+        <w:rPr>
+          <w:rFonts w:ascii="Arial" w:hAnsi="Arial"/>
+          <w:lang w:val="fr-CA" w:eastAsia="fr-CA"/>
+        </w:rPr>
+        <w:t xml:space="preserve"> choix du </w:t>
+      </w:r>
+      <w:r>
+        <w:rPr>
+          <w:rFonts w:ascii="Arial" w:hAnsi="Arial"/>
+          <w:lang w:val="fr-CA" w:eastAsia="fr-CA"/>
+        </w:rPr>
+        <w:t xml:space="preserve">type de base de </w:t>
+      </w:r>
+      <w:proofErr w:type="gramStart"/>
+      <w:r>
+        <w:rPr>
+          <w:rFonts w:ascii="Arial" w:hAnsi="Arial"/>
+          <w:lang w:val="fr-CA" w:eastAsia="fr-CA"/>
+        </w:rPr>
+        <w:t>donnée</w:t>
+      </w:r>
+      <w:proofErr w:type="gramEnd"/>
+      <w:r>
+        <w:rPr>
+          <w:rFonts w:ascii="Arial" w:hAnsi="Arial"/>
+          <w:lang w:val="fr-CA" w:eastAsia="fr-CA"/>
+        </w:rPr>
+        <w:t xml:space="preserve"> s'est arrêté sur </w:t>
+      </w:r>
+      <w:proofErr w:type="spellStart"/>
+      <w:r>
+        <w:rPr>
+          <w:rFonts w:ascii="Arial" w:hAnsi="Arial"/>
+          <w:lang w:val="fr-CA" w:eastAsia="fr-CA"/>
+        </w:rPr>
+        <w:t>PostgreSQL</w:t>
+      </w:r>
+      <w:proofErr w:type="spellEnd"/>
+      <w:r>
+        <w:rPr>
+          <w:rFonts w:ascii="Arial" w:hAnsi="Arial"/>
+          <w:lang w:val="fr-CA" w:eastAsia="fr-CA"/>
+        </w:rPr>
+        <w:t xml:space="preserve"> dû à l'expérience des membres de l'équipe et à sa facilité d'utilisation. </w:t>
+      </w:r>
+    </w:p>
+    <w:p>
+      <w:pPr>
+        <w:ind w:left="142" w:firstLine="208"/>
+        <w:rPr>
+          <w:rFonts w:ascii="Arial" w:hAnsi="Arial"/>
+          <w:lang w:val="fr-CA" w:eastAsia="fr-CA"/>
+        </w:rPr>
+      </w:pPr>
+    </w:p>
+    <w:p>
+      <w:pPr>
+        <w:ind w:left="0" w:firstLine="208"/>
+        <w:rPr>
+          <w:rFonts w:ascii="Arial" w:hAnsi="Arial"/>
+          <w:lang w:val="fr-CA" w:eastAsia="fr-CA"/>
+        </w:rPr>
+      </w:pPr>
+      <w:r>
+        <w:rPr>
+          <w:rFonts w:ascii="Arial" w:hAnsi="Arial"/>
+          <w:lang w:val="fr-CA" w:eastAsia="fr-CA"/>
+        </w:rPr>
         <w:tab/>
       </w:r>
-    </w:p>
-    <w:p>
-      <w:pPr>
-        <w:pStyle w:val="Heading2"/>
-        <w:numPr>
-          <w:ilvl w:val="1"/>
-          <w:numId w:val="18"/>
-        </w:numPr>
-        <w:rPr>
-          <w:lang w:eastAsia="fr-CA"/>
-        </w:rPr>
-      </w:pPr>
-      <w:bookmarkStart w:id="11" w:name="_Toc352017437"/>
-      <w:r>
-        <w:rPr>
-          <w:lang w:eastAsia="fr-CA"/>
-        </w:rPr>
-        <w:t>Quels sont les patrons de persistance qui ont été utilisés dans votre application? Si vous avez utilisé un framework, quels patrons ont-ils permis d’implémenter?</w:t>
-      </w:r>
-      <w:bookmarkEnd w:id="11"/>
+      <w:r>
+        <w:rPr>
+          <w:rFonts w:ascii="Arial" w:hAnsi="Arial"/>
+          <w:lang w:val="fr-CA" w:eastAsia="fr-CA"/>
+        </w:rPr>
+        <w:t xml:space="preserve">Ce qui demanda le plus d'effort en temps et en concentration fut la </w:t>
+      </w:r>
+      <w:proofErr w:type="spellStart"/>
+      <w:r>
+        <w:rPr>
+          <w:rFonts w:ascii="Arial" w:hAnsi="Arial"/>
+          <w:lang w:val="fr-CA" w:eastAsia="fr-CA"/>
+        </w:rPr>
+        <w:t>paramétrisation</w:t>
+      </w:r>
+      <w:proofErr w:type="spellEnd"/>
+      <w:r>
+        <w:rPr>
+          <w:rFonts w:ascii="Arial" w:hAnsi="Arial"/>
+          <w:lang w:val="fr-CA" w:eastAsia="fr-CA"/>
+        </w:rPr>
+        <w:t xml:space="preserve"> du fichier de </w:t>
+      </w:r>
+      <w:r>
+        <w:rPr>
+          <w:rFonts w:ascii="Arial" w:hAnsi="Arial"/>
+          <w:lang w:val="fr-CA" w:eastAsia="fr-CA"/>
+        </w:rPr>
+        <w:t>configuration de notre application e</w:t>
+      </w:r>
+      <w:r>
+        <w:rPr>
+          <w:rFonts w:ascii="Arial" w:hAnsi="Arial"/>
+          <w:lang w:val="fr-CA" w:eastAsia="fr-CA"/>
+        </w:rPr>
+        <w:t>t l'ajout de</w:t>
+      </w:r>
+      <w:r>
+        <w:rPr>
+          <w:rFonts w:ascii="Arial" w:hAnsi="Arial"/>
+          <w:lang w:val="fr-CA" w:eastAsia="fr-CA"/>
+        </w:rPr>
+        <w:t xml:space="preserve"> toutes les annotations aux éléments du modèle.</w:t>
+      </w:r>
+      <w:r>
+        <w:rPr>
+          <w:rFonts w:ascii="Arial" w:hAnsi="Arial"/>
+          <w:lang w:val="fr-CA" w:eastAsia="fr-CA"/>
+        </w:rPr>
+        <w:t xml:space="preserve"> </w:t>
+      </w:r>
     </w:p>
     <w:p>
       <w:pPr>
         <w:ind w:left="142" w:firstLine="208"/>
         <w:rPr>
           <w:rFonts w:ascii="Arial" w:hAnsi="Arial"/>
-          <w:b/>
           <w:lang w:val="fr-CA" w:eastAsia="fr-CA"/>
         </w:rPr>
       </w:pPr>
@@ -1636,24 +2586,105 @@
           <w:lang w:eastAsia="fr-CA"/>
         </w:rPr>
       </w:pPr>
-      <w:bookmarkStart w:id="12" w:name="_Toc352017438"/>
+      <w:bookmarkStart w:id="10" w:name="_Toc352017439"/>
       <w:r>
         <w:rPr>
           <w:lang w:eastAsia="fr-CA"/>
         </w:rPr>
-        <w:t>Quel niveau d’effort a été nécessaire afin de passer d’un modèle basé sur les « stubs » au modèle avec persistance?</w:t>
-      </w:r>
-      <w:bookmarkEnd w:id="12"/>
-    </w:p>
-    <w:p>
-      <w:pPr>
+        <w:t>Quelles sont les principales failles de sécurité de votre application?</w:t>
+      </w:r>
+      <w:bookmarkEnd w:id="10"/>
+    </w:p>
+    <w:p>
+      <w:pPr>
+        <w:pStyle w:val="BodyText"/>
+        <w:spacing w:line="360" w:lineRule="auto"/>
         <w:ind w:left="142" w:firstLine="208"/>
+        <w:rPr>
+          <w:rFonts w:ascii="Arial" w:hAnsi="Arial" w:cs="Arial"/>
+          <w:lang w:val="fr-FR" w:eastAsia="fr-CA"/>
+        </w:rPr>
+      </w:pPr>
+      <w:r>
+        <w:rPr>
+          <w:rFonts w:ascii="Arial" w:hAnsi="Arial" w:cs="Arial"/>
+          <w:lang w:val="fr-FR" w:eastAsia="fr-CA"/>
+        </w:rPr>
+        <w:t xml:space="preserve">La faille de sécurité la plus présente dans notre application en est une qui se retrouve sur beaucoup de site web, c’est-à-dire la vulnérabilité aux attaques de dénis de service. En effet ces attaques sont difficiles à contrer puisque par exemple dans le cas d’une attaque faites par des ordinateurs zombies, les </w:t>
+      </w:r>
+      <w:proofErr w:type="spellStart"/>
+      <w:r>
+        <w:rPr>
+          <w:rFonts w:ascii="Arial" w:hAnsi="Arial" w:cs="Arial"/>
+          <w:lang w:val="fr-FR" w:eastAsia="fr-CA"/>
+        </w:rPr>
+        <w:t>IPs</w:t>
+      </w:r>
+      <w:proofErr w:type="spellEnd"/>
+      <w:r>
+        <w:rPr>
+          <w:rFonts w:ascii="Arial" w:hAnsi="Arial" w:cs="Arial"/>
+          <w:lang w:val="fr-FR" w:eastAsia="fr-CA"/>
+        </w:rPr>
+        <w:t xml:space="preserve"> des assaillants sont différents, il est donc difficile de faire des règles pour bloquer ce type d’attaque. </w:t>
+      </w:r>
+    </w:p>
+    <w:p>
+      <w:pPr>
+        <w:ind w:left="142" w:firstLine="208"/>
+        <w:rPr>
+          <w:rFonts w:ascii="Arial" w:hAnsi="Arial"/>
+          <w:lang w:val="fr-CA" w:eastAsia="fr-CA"/>
+        </w:rPr>
+      </w:pPr>
+      <w:r>
+        <w:rPr>
+          <w:rFonts w:ascii="Arial" w:hAnsi="Arial"/>
+          <w:lang w:val="fr-CA" w:eastAsia="fr-CA"/>
+        </w:rPr>
+        <w:tab/>
+      </w:r>
+      <w:r>
+        <w:rPr>
+          <w:rFonts w:ascii="Arial" w:hAnsi="Arial"/>
+          <w:lang w:val="fr-CA" w:eastAsia="fr-CA"/>
+        </w:rPr>
+        <w:t>Le mot de passe pour se connecter à la base de données est écrit en clair dans le fichier de config</w:t>
+      </w:r>
+      <w:r>
+        <w:rPr>
+          <w:rFonts w:ascii="Arial" w:hAnsi="Arial"/>
+          <w:lang w:val="fr-CA" w:eastAsia="fr-CA"/>
+        </w:rPr>
+        <w:t>uration mais ce fichier n’est pas accessible des utilisateurs et c’est une pratique standard dans ce type d’application. Cela n’engendre donc pas de risques de sécurité.</w:t>
+      </w:r>
+    </w:p>
+    <w:p>
+      <w:pPr>
+        <w:ind w:left="142" w:firstLine="208"/>
+        <w:rPr>
+          <w:rFonts w:ascii="Arial" w:hAnsi="Arial"/>
+          <w:lang w:val="fr-CA" w:eastAsia="fr-CA"/>
+        </w:rPr>
+      </w:pPr>
+    </w:p>
+    <w:p>
+      <w:pPr>
+        <w:spacing w:after="200" w:line="276" w:lineRule="auto"/>
+        <w:ind w:left="0"/>
         <w:rPr>
           <w:rFonts w:ascii="Arial" w:hAnsi="Arial"/>
           <w:b/>
+          <w:lang w:val="fr-FR" w:eastAsia="fr-CA"/>
+        </w:rPr>
+      </w:pPr>
+      <w:bookmarkStart w:id="11" w:name="_Toc352017440"/>
+      <w:r>
+        <w:rPr>
           <w:lang w:val="fr-CA" w:eastAsia="fr-CA"/>
         </w:rPr>
-      </w:pPr>
+        <w:br w:type="page"/>
+      </w:r>
     </w:p>
     <w:p>
       <w:pPr>
@@ -1666,17 +2697,249 @@
           <w:lang w:eastAsia="fr-CA"/>
         </w:rPr>
       </w:pPr>
-      <w:bookmarkStart w:id="13" w:name="_Toc352017439"/>
       <w:r>
         <w:rPr>
           <w:lang w:eastAsia="fr-CA"/>
         </w:rPr>
-        <w:t>Quelles sont les principales failles de sécurité de votre application?</w:t>
-      </w:r>
-      <w:bookmarkEnd w:id="13"/>
-    </w:p>
-    <w:p>
-      <w:pPr>
+        <w:lastRenderedPageBreak/>
+        <w:t>Quels moyens ont été mis en place afin d’éviter les failles de sécurité?</w:t>
+      </w:r>
+      <w:bookmarkEnd w:id="11"/>
+    </w:p>
+    <w:p>
+      <w:pPr>
+        <w:pStyle w:val="BodyText"/>
+        <w:numPr>
+          <w:ilvl w:val="0"/>
+          <w:numId w:val="19"/>
+        </w:numPr>
+        <w:spacing w:line="360" w:lineRule="auto"/>
+        <w:rPr>
+          <w:rFonts w:ascii="Arial" w:hAnsi="Arial" w:cs="Arial"/>
+          <w:b/>
+          <w:lang w:eastAsia="fr-CA"/>
+        </w:rPr>
+      </w:pPr>
+      <w:r>
+        <w:rPr>
+          <w:rFonts w:ascii="Arial" w:hAnsi="Arial" w:cs="Arial"/>
+          <w:lang w:val="fr-FR" w:eastAsia="fr-CA"/>
+        </w:rPr>
+        <w:t xml:space="preserve">L'ajout d'une contrainte sur le nombre de connexions concurrentes </w:t>
+      </w:r>
+      <w:r>
+        <w:rPr>
+          <w:rFonts w:ascii="Arial" w:hAnsi="Arial" w:cs="Arial"/>
+          <w:lang w:val="fr-FR" w:eastAsia="fr-CA"/>
+        </w:rPr>
+        <w:t>via</w:t>
+      </w:r>
+      <w:r>
+        <w:rPr>
+          <w:rFonts w:ascii="Arial" w:hAnsi="Arial" w:cs="Arial"/>
+          <w:lang w:val="fr-FR" w:eastAsia="fr-CA"/>
+        </w:rPr>
+        <w:t xml:space="preserve"> </w:t>
+      </w:r>
+      <w:proofErr w:type="spellStart"/>
+      <w:r>
+        <w:rPr>
+          <w:rFonts w:ascii="Arial" w:hAnsi="Arial" w:cs="Arial"/>
+          <w:lang w:val="fr-FR" w:eastAsia="fr-CA"/>
+        </w:rPr>
+        <w:t>Hibernate</w:t>
+      </w:r>
+      <w:proofErr w:type="spellEnd"/>
+    </w:p>
+    <w:p>
+      <w:pPr>
+        <w:pStyle w:val="BodyText"/>
+        <w:spacing w:line="360" w:lineRule="auto"/>
+        <w:ind w:left="720"/>
+        <w:rPr>
+          <w:rFonts w:ascii="Consolas" w:eastAsiaTheme="minorHAnsi" w:hAnsi="Consolas" w:cs="Consolas"/>
+          <w:color w:val="008080"/>
+          <w:sz w:val="20"/>
+          <w:lang w:val="en-CA"/>
+        </w:rPr>
+      </w:pPr>
+      <w:r>
+        <w:rPr>
+          <w:rFonts w:ascii="Arial" w:hAnsi="Arial"/>
+          <w:b/>
+          <w:lang w:eastAsia="fr-CA"/>
+        </w:rPr>
+        <w:tab/>
+      </w:r>
+      <w:r>
+        <w:rPr>
+          <w:rFonts w:ascii="Consolas" w:eastAsiaTheme="minorHAnsi" w:hAnsi="Consolas" w:cs="Consolas"/>
+          <w:color w:val="008080"/>
+          <w:sz w:val="20"/>
+          <w:lang w:val="en-CA"/>
+        </w:rPr>
+        <w:t>&lt;</w:t>
+      </w:r>
+      <w:proofErr w:type="gramStart"/>
+      <w:r>
+        <w:rPr>
+          <w:rFonts w:ascii="Consolas" w:eastAsiaTheme="minorHAnsi" w:hAnsi="Consolas" w:cs="Consolas"/>
+          <w:color w:val="3F7F7F"/>
+          <w:sz w:val="20"/>
+          <w:lang w:val="en-CA"/>
+        </w:rPr>
+        <w:t>prop</w:t>
+      </w:r>
+      <w:proofErr w:type="gramEnd"/>
+      <w:r>
+        <w:rPr>
+          <w:rFonts w:ascii="Consolas" w:eastAsiaTheme="minorHAnsi" w:hAnsi="Consolas" w:cs="Consolas"/>
+          <w:sz w:val="20"/>
+          <w:lang w:val="en-CA"/>
+        </w:rPr>
+        <w:t xml:space="preserve"> </w:t>
+      </w:r>
+      <w:r>
+        <w:rPr>
+          <w:rFonts w:ascii="Consolas" w:eastAsiaTheme="minorHAnsi" w:hAnsi="Consolas" w:cs="Consolas"/>
+          <w:color w:val="7F007F"/>
+          <w:sz w:val="20"/>
+          <w:lang w:val="en-CA"/>
+        </w:rPr>
+        <w:t>key</w:t>
+      </w:r>
+      <w:r>
+        <w:rPr>
+          <w:rFonts w:ascii="Consolas" w:eastAsiaTheme="minorHAnsi" w:hAnsi="Consolas" w:cs="Consolas"/>
+          <w:color w:val="000000"/>
+          <w:sz w:val="20"/>
+          <w:lang w:val="en-CA"/>
+        </w:rPr>
+        <w:t>=</w:t>
+      </w:r>
+      <w:r>
+        <w:rPr>
+          <w:rFonts w:ascii="Consolas" w:eastAsiaTheme="minorHAnsi" w:hAnsi="Consolas" w:cs="Consolas"/>
+          <w:i/>
+          <w:iCs/>
+          <w:color w:val="2A00FF"/>
+          <w:sz w:val="20"/>
+          <w:lang w:val="en-CA"/>
+        </w:rPr>
+        <w:t>"</w:t>
+      </w:r>
+      <w:proofErr w:type="spellStart"/>
+      <w:r>
+        <w:rPr>
+          <w:rFonts w:ascii="Consolas" w:eastAsiaTheme="minorHAnsi" w:hAnsi="Consolas" w:cs="Consolas"/>
+          <w:i/>
+          <w:iCs/>
+          <w:color w:val="2A00FF"/>
+          <w:sz w:val="20"/>
+          <w:lang w:val="en-CA"/>
+        </w:rPr>
+        <w:t>hibernate.connection.pool_size</w:t>
+      </w:r>
+      <w:proofErr w:type="spellEnd"/>
+      <w:r>
+        <w:rPr>
+          <w:rFonts w:ascii="Consolas" w:eastAsiaTheme="minorHAnsi" w:hAnsi="Consolas" w:cs="Consolas"/>
+          <w:i/>
+          <w:iCs/>
+          <w:color w:val="2A00FF"/>
+          <w:sz w:val="20"/>
+          <w:lang w:val="en-CA"/>
+        </w:rPr>
+        <w:t>"</w:t>
+      </w:r>
+      <w:r>
+        <w:rPr>
+          <w:rFonts w:ascii="Consolas" w:eastAsiaTheme="minorHAnsi" w:hAnsi="Consolas" w:cs="Consolas"/>
+          <w:color w:val="008080"/>
+          <w:sz w:val="20"/>
+          <w:lang w:val="en-CA"/>
+        </w:rPr>
+        <w:t>&gt;</w:t>
+      </w:r>
+      <w:r>
+        <w:rPr>
+          <w:rFonts w:ascii="Consolas" w:eastAsiaTheme="minorHAnsi" w:hAnsi="Consolas" w:cs="Consolas"/>
+          <w:color w:val="000000"/>
+          <w:sz w:val="20"/>
+          <w:lang w:val="en-CA"/>
+        </w:rPr>
+        <w:t>5</w:t>
+      </w:r>
+      <w:r>
+        <w:rPr>
+          <w:rFonts w:ascii="Consolas" w:eastAsiaTheme="minorHAnsi" w:hAnsi="Consolas" w:cs="Consolas"/>
+          <w:color w:val="008080"/>
+          <w:sz w:val="20"/>
+          <w:lang w:val="en-CA"/>
+        </w:rPr>
+        <w:t>&lt;/</w:t>
+      </w:r>
+      <w:r>
+        <w:rPr>
+          <w:rFonts w:ascii="Consolas" w:eastAsiaTheme="minorHAnsi" w:hAnsi="Consolas" w:cs="Consolas"/>
+          <w:color w:val="3F7F7F"/>
+          <w:sz w:val="20"/>
+          <w:lang w:val="en-CA"/>
+        </w:rPr>
+        <w:t>prop</w:t>
+      </w:r>
+      <w:r>
+        <w:rPr>
+          <w:rFonts w:ascii="Consolas" w:eastAsiaTheme="minorHAnsi" w:hAnsi="Consolas" w:cs="Consolas"/>
+          <w:color w:val="008080"/>
+          <w:sz w:val="20"/>
+          <w:lang w:val="en-CA"/>
+        </w:rPr>
+        <w:t>&gt;</w:t>
+      </w:r>
+    </w:p>
+    <w:p>
+      <w:pPr>
+        <w:pStyle w:val="BodyText"/>
+        <w:numPr>
+          <w:ilvl w:val="0"/>
+          <w:numId w:val="19"/>
+        </w:numPr>
+        <w:spacing w:line="360" w:lineRule="auto"/>
+        <w:rPr>
+          <w:rFonts w:ascii="Arial" w:hAnsi="Arial" w:cs="Arial"/>
+          <w:b/>
+          <w:szCs w:val="24"/>
+          <w:lang w:eastAsia="fr-CA"/>
+        </w:rPr>
+      </w:pPr>
+      <w:r>
+        <w:rPr>
+          <w:rFonts w:ascii="Arial" w:eastAsiaTheme="minorHAnsi" w:hAnsi="Arial" w:cs="Arial"/>
+          <w:szCs w:val="24"/>
+        </w:rPr>
+        <w:t xml:space="preserve">L'utilisation des méthodes de </w:t>
+      </w:r>
+      <w:proofErr w:type="spellStart"/>
+      <w:r>
+        <w:rPr>
+          <w:rFonts w:ascii="Arial" w:eastAsiaTheme="minorHAnsi" w:hAnsi="Arial" w:cs="Arial"/>
+          <w:szCs w:val="24"/>
+        </w:rPr>
+        <w:t>Hibernate</w:t>
+      </w:r>
+      <w:proofErr w:type="spellEnd"/>
+      <w:r>
+        <w:rPr>
+          <w:rFonts w:ascii="Arial" w:eastAsiaTheme="minorHAnsi" w:hAnsi="Arial" w:cs="Arial"/>
+          <w:szCs w:val="24"/>
+        </w:rPr>
+        <w:t xml:space="preserve"> pour manipuler les tables permettent d'éviter d'être victime d'injection de SQL</w:t>
+      </w:r>
+    </w:p>
+    <w:p>
+      <w:pPr>
+        <w:pStyle w:val="ListParagraph"/>
         <w:ind w:left="142" w:firstLine="208"/>
         <w:rPr>
           <w:rFonts w:ascii="Arial" w:hAnsi="Arial"/>
@@ -1696,25 +2959,625 @@
           <w:lang w:eastAsia="fr-CA"/>
         </w:rPr>
       </w:pPr>
-      <w:bookmarkStart w:id="14" w:name="_Toc352017440"/>
+      <w:bookmarkStart w:id="12" w:name="_Toc352017441"/>
       <w:r>
         <w:rPr>
           <w:lang w:eastAsia="fr-CA"/>
         </w:rPr>
-        <w:t>Quels moyens ont été mis en place afin d’éviter les failles de sécurité?</w:t>
-      </w:r>
-      <w:bookmarkEnd w:id="14"/>
-    </w:p>
-    <w:p>
-      <w:pPr>
-        <w:pStyle w:val="ListParagraph"/>
-        <w:ind w:left="142" w:firstLine="208"/>
-        <w:rPr>
-          <w:rFonts w:ascii="Arial" w:hAnsi="Arial"/>
-          <w:b/>
+        <w:t xml:space="preserve">Avez-vous utilisé une technologie où un </w:t>
+      </w:r>
+      <w:proofErr w:type="spellStart"/>
+      <w:r>
+        <w:rPr>
+          <w:lang w:eastAsia="fr-CA"/>
+        </w:rPr>
+        <w:t>framework</w:t>
+      </w:r>
+      <w:proofErr w:type="spellEnd"/>
+      <w:r>
+        <w:rPr>
+          <w:lang w:eastAsia="fr-CA"/>
+        </w:rPr>
+        <w:t xml:space="preserve"> additionnel? Si oui, expliquez quel est le rôle de cette technologie dans votre application.</w:t>
+      </w:r>
+      <w:bookmarkEnd w:id="12"/>
+    </w:p>
+    <w:p>
+      <w:pPr>
+        <w:pStyle w:val="Heading2"/>
+        <w:spacing w:line="360" w:lineRule="auto"/>
+        <w:ind w:left="0"/>
+        <w:rPr>
+          <w:b w:val="0"/>
+          <w:lang w:eastAsia="fr-CA"/>
+        </w:rPr>
+      </w:pPr>
+      <w:r>
+        <w:rPr>
+          <w:lang w:eastAsia="fr-CA"/>
+        </w:rPr>
+        <w:tab/>
+      </w:r>
+      <w:r>
+        <w:rPr>
+          <w:lang w:eastAsia="fr-CA"/>
+        </w:rPr>
+        <w:tab/>
+      </w:r>
+      <w:r>
+        <w:rPr>
+          <w:b w:val="0"/>
+          <w:lang w:eastAsia="fr-CA"/>
+        </w:rPr>
+        <w:t>Pour faire le lien entre les entités du modèles et leur</w:t>
+      </w:r>
+      <w:r>
+        <w:rPr>
+          <w:b w:val="0"/>
+          <w:lang w:eastAsia="fr-CA"/>
+        </w:rPr>
+        <w:t>s</w:t>
+      </w:r>
+      <w:r>
+        <w:rPr>
+          <w:b w:val="0"/>
+          <w:lang w:eastAsia="fr-CA"/>
+        </w:rPr>
+        <w:t xml:space="preserve"> table</w:t>
+      </w:r>
+      <w:r>
+        <w:rPr>
+          <w:b w:val="0"/>
+          <w:lang w:eastAsia="fr-CA"/>
+        </w:rPr>
+        <w:t>s</w:t>
+      </w:r>
+      <w:r>
+        <w:rPr>
+          <w:b w:val="0"/>
+          <w:lang w:eastAsia="fr-CA"/>
+        </w:rPr>
+        <w:t xml:space="preserve"> respective</w:t>
+      </w:r>
+      <w:r>
+        <w:rPr>
+          <w:b w:val="0"/>
+          <w:lang w:eastAsia="fr-CA"/>
+        </w:rPr>
+        <w:t>s</w:t>
+      </w:r>
+      <w:r>
+        <w:rPr>
+          <w:b w:val="0"/>
+          <w:lang w:eastAsia="fr-CA"/>
+        </w:rPr>
+        <w:t xml:space="preserve"> dans la base de donnée, l'utilisation de </w:t>
+      </w:r>
+      <w:proofErr w:type="spellStart"/>
+      <w:r>
+        <w:rPr>
+          <w:b w:val="0"/>
+          <w:lang w:eastAsia="fr-CA"/>
+        </w:rPr>
+        <w:t>Hibernate</w:t>
+      </w:r>
+      <w:proofErr w:type="spellEnd"/>
+      <w:r>
+        <w:rPr>
+          <w:b w:val="0"/>
+          <w:lang w:eastAsia="fr-CA"/>
+        </w:rPr>
+        <w:t xml:space="preserve"> comme ORM </w:t>
+      </w:r>
+      <w:r>
+        <w:rPr>
+          <w:b w:val="0"/>
+          <w:lang w:eastAsia="fr-CA"/>
+        </w:rPr>
+        <w:t xml:space="preserve">à rendue cela possible. </w:t>
+      </w:r>
+      <w:proofErr w:type="spellStart"/>
+      <w:r>
+        <w:rPr>
+          <w:b w:val="0"/>
+          <w:lang w:eastAsia="fr-CA"/>
+        </w:rPr>
+        <w:t>Hibernate</w:t>
+      </w:r>
+      <w:proofErr w:type="spellEnd"/>
+      <w:r>
+        <w:rPr>
+          <w:b w:val="0"/>
+          <w:lang w:eastAsia="fr-CA"/>
+        </w:rPr>
+        <w:t xml:space="preserve"> permet d'utiliser des annotations dans les classes java qui sont par la suite traduite en </w:t>
+      </w:r>
+      <w:r>
+        <w:rPr>
+          <w:b w:val="0"/>
+          <w:lang w:eastAsia="fr-CA"/>
+        </w:rPr>
+        <w:t xml:space="preserve">éléments de base de données. </w:t>
+      </w:r>
+    </w:p>
+    <w:p>
+      <w:pPr>
+        <w:pStyle w:val="BodyText"/>
+        <w:rPr>
+          <w:rFonts w:ascii="Arial" w:hAnsi="Arial" w:cs="Arial"/>
+          <w:lang w:val="fr-FR" w:eastAsia="fr-CA"/>
+        </w:rPr>
+      </w:pPr>
+      <w:r>
+        <w:rPr>
+          <w:rFonts w:ascii="Arial" w:hAnsi="Arial" w:cs="Arial"/>
+          <w:lang w:val="fr-FR" w:eastAsia="fr-CA"/>
+        </w:rPr>
+        <w:t>Voici des exemples d'annotations utilisés</w:t>
+      </w:r>
+      <w:r>
+        <w:rPr>
+          <w:rFonts w:ascii="Arial" w:hAnsi="Arial" w:cs="Arial"/>
+          <w:lang w:val="fr-FR" w:eastAsia="fr-CA"/>
+        </w:rPr>
+        <w:t xml:space="preserve"> dans les classes du modèle</w:t>
+      </w:r>
+      <w:r>
+        <w:rPr>
+          <w:rFonts w:ascii="Arial" w:hAnsi="Arial" w:cs="Arial"/>
+          <w:lang w:val="fr-FR" w:eastAsia="fr-CA"/>
+        </w:rPr>
+        <w:t>:</w:t>
+      </w:r>
+    </w:p>
+    <w:p>
+      <w:pPr>
+        <w:autoSpaceDE w:val="0"/>
+        <w:autoSpaceDN w:val="0"/>
+        <w:adjustRightInd w:val="0"/>
+        <w:spacing w:line="240" w:lineRule="auto"/>
+        <w:ind w:left="0"/>
+        <w:rPr>
+          <w:rFonts w:ascii="Consolas" w:eastAsiaTheme="minorHAnsi" w:hAnsi="Consolas" w:cs="Consolas"/>
+          <w:szCs w:val="24"/>
+          <w:lang w:val="fr-CA"/>
+        </w:rPr>
+      </w:pPr>
+      <w:r>
+        <w:rPr>
+          <w:rFonts w:ascii="Consolas" w:eastAsiaTheme="minorHAnsi" w:hAnsi="Consolas" w:cs="Consolas"/>
+          <w:color w:val="646464"/>
+          <w:szCs w:val="24"/>
+          <w:lang w:val="fr-CA"/>
+        </w:rPr>
+        <w:t>@</w:t>
+      </w:r>
+      <w:proofErr w:type="spellStart"/>
+      <w:r>
+        <w:rPr>
+          <w:rFonts w:ascii="Consolas" w:eastAsiaTheme="minorHAnsi" w:hAnsi="Consolas" w:cs="Consolas"/>
+          <w:color w:val="646464"/>
+          <w:szCs w:val="24"/>
+          <w:lang w:val="fr-CA"/>
+        </w:rPr>
+        <w:t>Entity</w:t>
+      </w:r>
+      <w:proofErr w:type="spellEnd"/>
+    </w:p>
+    <w:p>
+      <w:pPr>
+        <w:autoSpaceDE w:val="0"/>
+        <w:autoSpaceDN w:val="0"/>
+        <w:adjustRightInd w:val="0"/>
+        <w:spacing w:line="240" w:lineRule="auto"/>
+        <w:ind w:left="0"/>
+        <w:rPr>
+          <w:rFonts w:ascii="Consolas" w:eastAsiaTheme="minorHAnsi" w:hAnsi="Consolas" w:cs="Consolas"/>
+          <w:szCs w:val="24"/>
+          <w:lang w:val="fr-FR"/>
+        </w:rPr>
+      </w:pPr>
+      <w:proofErr w:type="gramStart"/>
+      <w:r>
+        <w:rPr>
+          <w:rFonts w:ascii="Consolas" w:eastAsiaTheme="minorHAnsi" w:hAnsi="Consolas" w:cs="Consolas"/>
+          <w:color w:val="646464"/>
+          <w:szCs w:val="24"/>
+          <w:lang w:val="fr-FR"/>
+        </w:rPr>
+        <w:t>@</w:t>
+      </w:r>
+      <w:r>
+        <w:rPr>
+          <w:rFonts w:ascii="Consolas" w:eastAsiaTheme="minorHAnsi" w:hAnsi="Consolas" w:cs="Consolas"/>
+          <w:color w:val="000000"/>
+          <w:szCs w:val="24"/>
+          <w:lang w:val="fr-FR"/>
+        </w:rPr>
+        <w:t>Table()</w:t>
+      </w:r>
+      <w:proofErr w:type="gramEnd"/>
+    </w:p>
+    <w:p>
+      <w:pPr>
+        <w:autoSpaceDE w:val="0"/>
+        <w:autoSpaceDN w:val="0"/>
+        <w:adjustRightInd w:val="0"/>
+        <w:spacing w:line="240" w:lineRule="auto"/>
+        <w:ind w:left="0"/>
+        <w:rPr>
+          <w:rFonts w:ascii="Consolas" w:eastAsiaTheme="minorHAnsi" w:hAnsi="Consolas" w:cs="Consolas"/>
+          <w:color w:val="000000"/>
+          <w:szCs w:val="24"/>
+          <w:lang w:val="fr-FR"/>
+        </w:rPr>
+      </w:pPr>
+      <w:proofErr w:type="gramStart"/>
+      <w:r>
+        <w:rPr>
+          <w:rFonts w:ascii="Consolas" w:eastAsiaTheme="minorHAnsi" w:hAnsi="Consolas" w:cs="Consolas"/>
+          <w:color w:val="646464"/>
+          <w:szCs w:val="24"/>
+          <w:lang w:val="fr-FR"/>
+        </w:rPr>
+        <w:t>@</w:t>
+      </w:r>
+      <w:proofErr w:type="spellStart"/>
+      <w:r>
+        <w:rPr>
+          <w:rFonts w:ascii="Consolas" w:eastAsiaTheme="minorHAnsi" w:hAnsi="Consolas" w:cs="Consolas"/>
+          <w:color w:val="000000"/>
+          <w:szCs w:val="24"/>
+          <w:lang w:val="fr-FR"/>
+        </w:rPr>
+        <w:t>SequenceGenerator</w:t>
+      </w:r>
+      <w:proofErr w:type="spellEnd"/>
+      <w:r>
+        <w:rPr>
+          <w:rFonts w:ascii="Consolas" w:eastAsiaTheme="minorHAnsi" w:hAnsi="Consolas" w:cs="Consolas"/>
+          <w:color w:val="000000"/>
+          <w:szCs w:val="24"/>
+          <w:lang w:val="fr-FR"/>
+        </w:rPr>
+        <w:t>()</w:t>
+      </w:r>
+      <w:proofErr w:type="gramEnd"/>
+    </w:p>
+    <w:p>
+      <w:pPr>
+        <w:autoSpaceDE w:val="0"/>
+        <w:autoSpaceDN w:val="0"/>
+        <w:adjustRightInd w:val="0"/>
+        <w:spacing w:line="240" w:lineRule="auto"/>
+        <w:ind w:left="0"/>
+        <w:rPr>
+          <w:rFonts w:ascii="Consolas" w:eastAsiaTheme="minorHAnsi" w:hAnsi="Consolas" w:cs="Consolas"/>
+          <w:color w:val="000000"/>
+          <w:szCs w:val="24"/>
+          <w:lang w:val="fr-FR"/>
+        </w:rPr>
+      </w:pPr>
+      <w:r>
+        <w:rPr>
+          <w:rFonts w:ascii="Consolas" w:eastAsiaTheme="minorHAnsi" w:hAnsi="Consolas" w:cs="Consolas"/>
+          <w:color w:val="646464"/>
+          <w:szCs w:val="24"/>
+          <w:lang w:val="fr-FR"/>
+        </w:rPr>
+        <w:t>@</w:t>
+      </w:r>
+      <w:r>
+        <w:rPr>
+          <w:rFonts w:ascii="Consolas" w:eastAsiaTheme="minorHAnsi" w:hAnsi="Consolas" w:cs="Consolas"/>
+          <w:color w:val="000000"/>
+          <w:szCs w:val="24"/>
+          <w:lang w:val="fr-FR"/>
+        </w:rPr>
+        <w:t xml:space="preserve">Id </w:t>
+      </w:r>
+      <w:proofErr w:type="gramStart"/>
+      <w:r>
+        <w:rPr>
+          <w:rFonts w:ascii="Consolas" w:eastAsiaTheme="minorHAnsi" w:hAnsi="Consolas" w:cs="Consolas"/>
+          <w:color w:val="646464"/>
+          <w:szCs w:val="24"/>
+          <w:lang w:val="fr-FR"/>
+        </w:rPr>
+        <w:t>@</w:t>
+      </w:r>
+      <w:proofErr w:type="spellStart"/>
+      <w:r>
+        <w:rPr>
+          <w:rFonts w:ascii="Consolas" w:eastAsiaTheme="minorHAnsi" w:hAnsi="Consolas" w:cs="Consolas"/>
+          <w:color w:val="000000"/>
+          <w:szCs w:val="24"/>
+          <w:lang w:val="fr-FR"/>
+        </w:rPr>
+        <w:t>GeneratedValue</w:t>
+      </w:r>
+      <w:proofErr w:type="spellEnd"/>
+      <w:r>
+        <w:rPr>
+          <w:rFonts w:ascii="Consolas" w:eastAsiaTheme="minorHAnsi" w:hAnsi="Consolas" w:cs="Consolas"/>
+          <w:color w:val="000000"/>
+          <w:szCs w:val="24"/>
+          <w:lang w:val="fr-FR"/>
+        </w:rPr>
+        <w:t>()</w:t>
+      </w:r>
+      <w:proofErr w:type="gramEnd"/>
+    </w:p>
+    <w:p>
+      <w:pPr>
+        <w:autoSpaceDE w:val="0"/>
+        <w:autoSpaceDN w:val="0"/>
+        <w:adjustRightInd w:val="0"/>
+        <w:spacing w:line="240" w:lineRule="auto"/>
+        <w:ind w:left="0"/>
+        <w:rPr>
+          <w:rFonts w:ascii="Consolas" w:eastAsiaTheme="minorHAnsi" w:hAnsi="Consolas" w:cs="Consolas"/>
+          <w:color w:val="000000"/>
+          <w:szCs w:val="24"/>
+          <w:lang w:val="fr-CA"/>
+        </w:rPr>
+      </w:pPr>
+      <w:proofErr w:type="gramStart"/>
+      <w:r>
+        <w:rPr>
+          <w:rFonts w:ascii="Consolas" w:eastAsiaTheme="minorHAnsi" w:hAnsi="Consolas" w:cs="Consolas"/>
+          <w:color w:val="646464"/>
+          <w:szCs w:val="24"/>
+          <w:lang w:val="fr-CA"/>
+        </w:rPr>
+        <w:t>@</w:t>
+      </w:r>
+      <w:proofErr w:type="spellStart"/>
+      <w:r>
+        <w:rPr>
+          <w:rFonts w:ascii="Consolas" w:eastAsiaTheme="minorHAnsi" w:hAnsi="Consolas" w:cs="Consolas"/>
+          <w:color w:val="000000"/>
+          <w:szCs w:val="24"/>
+          <w:lang w:val="fr-CA"/>
+        </w:rPr>
+        <w:t>Column</w:t>
+      </w:r>
+      <w:proofErr w:type="spellEnd"/>
+      <w:r>
+        <w:rPr>
+          <w:rFonts w:ascii="Consolas" w:eastAsiaTheme="minorHAnsi" w:hAnsi="Consolas" w:cs="Consolas"/>
+          <w:color w:val="000000"/>
+          <w:szCs w:val="24"/>
+          <w:lang w:val="fr-CA"/>
+        </w:rPr>
+        <w:t>()</w:t>
+      </w:r>
+      <w:proofErr w:type="gramEnd"/>
+    </w:p>
+    <w:p>
+      <w:pPr>
+        <w:autoSpaceDE w:val="0"/>
+        <w:autoSpaceDN w:val="0"/>
+        <w:adjustRightInd w:val="0"/>
+        <w:spacing w:line="240" w:lineRule="auto"/>
+        <w:ind w:left="0"/>
+        <w:rPr>
+          <w:rFonts w:ascii="Consolas" w:eastAsiaTheme="minorHAnsi" w:hAnsi="Consolas" w:cs="Consolas"/>
+          <w:color w:val="000000"/>
+          <w:szCs w:val="24"/>
+          <w:lang w:val="fr-CA"/>
+        </w:rPr>
+      </w:pPr>
+    </w:p>
+    <w:p>
+      <w:pPr>
+        <w:pStyle w:val="BodyText"/>
+        <w:spacing w:line="240" w:lineRule="auto"/>
+        <w:rPr>
+          <w:lang w:eastAsia="fr-CA"/>
+        </w:rPr>
+      </w:pPr>
+      <w:r>
+        <w:rPr>
+          <w:lang w:eastAsia="fr-CA"/>
+        </w:rPr>
+        <w:t xml:space="preserve">@one to </w:t>
+      </w:r>
+      <w:proofErr w:type="spellStart"/>
+      <w:r>
+        <w:rPr>
+          <w:lang w:eastAsia="fr-CA"/>
+        </w:rPr>
+        <w:t>many</w:t>
+      </w:r>
+      <w:proofErr w:type="spellEnd"/>
+    </w:p>
+    <w:p>
+      <w:pPr>
+        <w:pStyle w:val="BodyText"/>
+        <w:spacing w:line="240" w:lineRule="auto"/>
+        <w:rPr>
+          <w:lang w:eastAsia="fr-CA"/>
+        </w:rPr>
+      </w:pPr>
+      <w:r>
+        <w:rPr>
+          <w:rFonts w:ascii="Consolas" w:eastAsiaTheme="minorHAnsi" w:hAnsi="Consolas" w:cs="Consolas"/>
+          <w:color w:val="646464"/>
+          <w:szCs w:val="24"/>
+        </w:rPr>
+        <w:t>@</w:t>
+      </w:r>
+      <w:proofErr w:type="spellStart"/>
+      <w:r>
+        <w:rPr>
+          <w:rFonts w:ascii="Consolas" w:eastAsiaTheme="minorHAnsi" w:hAnsi="Consolas" w:cs="Consolas"/>
+          <w:color w:val="000000"/>
+          <w:szCs w:val="24"/>
+        </w:rPr>
+        <w:t>JoinTable</w:t>
+      </w:r>
+      <w:proofErr w:type="spellEnd"/>
+    </w:p>
+    <w:p>
+      <w:pPr>
+        <w:pStyle w:val="BodyText"/>
+        <w:spacing w:line="240" w:lineRule="auto"/>
+        <w:rPr>
+          <w:rFonts w:ascii="Consolas" w:eastAsiaTheme="minorHAnsi" w:hAnsi="Consolas" w:cs="Consolas"/>
+          <w:color w:val="000000"/>
+          <w:szCs w:val="24"/>
+        </w:rPr>
+      </w:pPr>
+      <w:r>
+        <w:rPr>
+          <w:rFonts w:ascii="Consolas" w:eastAsiaTheme="minorHAnsi" w:hAnsi="Consolas" w:cs="Consolas"/>
+          <w:color w:val="646464"/>
+          <w:szCs w:val="24"/>
+        </w:rPr>
+        <w:t>@</w:t>
+      </w:r>
+      <w:proofErr w:type="spellStart"/>
+      <w:r>
+        <w:rPr>
+          <w:rFonts w:ascii="Consolas" w:eastAsiaTheme="minorHAnsi" w:hAnsi="Consolas" w:cs="Consolas"/>
+          <w:color w:val="000000"/>
+          <w:szCs w:val="24"/>
+        </w:rPr>
+        <w:t>LazyCollection</w:t>
+      </w:r>
+      <w:proofErr w:type="spellEnd"/>
+    </w:p>
+    <w:p>
+      <w:pPr>
+        <w:pBdr>
+          <w:top w:val="single" w:sz="6" w:space="4" w:color="C8CDDE"/>
+        </w:pBdr>
+        <w:shd w:val="clear" w:color="auto" w:fill="DDDDDD"/>
+        <w:tabs>
+          <w:tab w:val="left" w:pos="916"/>
+          <w:tab w:val="left" w:pos="1832"/>
+          <w:tab w:val="left" w:pos="2748"/>
+          <w:tab w:val="left" w:pos="3664"/>
+          <w:tab w:val="left" w:pos="4580"/>
+          <w:tab w:val="left" w:pos="5496"/>
+          <w:tab w:val="left" w:pos="6412"/>
+          <w:tab w:val="left" w:pos="7328"/>
+          <w:tab w:val="left" w:pos="8244"/>
+          <w:tab w:val="left" w:pos="9160"/>
+          <w:tab w:val="left" w:pos="10076"/>
+          <w:tab w:val="left" w:pos="10992"/>
+          <w:tab w:val="left" w:pos="11908"/>
+          <w:tab w:val="left" w:pos="12824"/>
+          <w:tab w:val="left" w:pos="13740"/>
+          <w:tab w:val="left" w:pos="14656"/>
+        </w:tabs>
+        <w:spacing w:after="150" w:line="240" w:lineRule="atLeast"/>
+        <w:ind w:left="0"/>
+        <w:rPr>
+          <w:rFonts w:ascii="Courier New" w:hAnsi="Courier New" w:cs="Courier New"/>
+          <w:color w:val="000066"/>
+          <w:sz w:val="18"/>
+          <w:szCs w:val="18"/>
           <w:lang w:val="fr-CA" w:eastAsia="fr-CA"/>
         </w:rPr>
       </w:pPr>
+      <w:r>
+        <w:rPr>
+          <w:rFonts w:ascii="Courier New" w:hAnsi="Courier New" w:cs="Courier New"/>
+          <w:color w:val="000066"/>
+          <w:sz w:val="18"/>
+          <w:szCs w:val="18"/>
+          <w:lang w:val="fr-CA" w:eastAsia="fr-CA"/>
+        </w:rPr>
+        <w:t>.</w:t>
+      </w:r>
+      <w:proofErr w:type="spellStart"/>
+      <w:proofErr w:type="gramStart"/>
+      <w:r>
+        <w:rPr>
+          <w:rFonts w:ascii="Courier New" w:hAnsi="Courier New" w:cs="Courier New"/>
+          <w:color w:val="000066"/>
+          <w:sz w:val="18"/>
+          <w:szCs w:val="18"/>
+          <w:lang w:val="fr-CA" w:eastAsia="fr-CA"/>
+        </w:rPr>
+        <w:t>Cascade.All</w:t>
+      </w:r>
+      <w:proofErr w:type="spellEnd"/>
+      <w:r>
+        <w:rPr>
+          <w:rFonts w:ascii="Courier New" w:hAnsi="Courier New" w:cs="Courier New"/>
+          <w:color w:val="000066"/>
+          <w:sz w:val="18"/>
+          <w:szCs w:val="18"/>
+          <w:lang w:val="fr-CA" w:eastAsia="fr-CA"/>
+        </w:rPr>
+        <w:t>(</w:t>
+      </w:r>
+      <w:proofErr w:type="gramEnd"/>
+      <w:r>
+        <w:rPr>
+          <w:rFonts w:ascii="Courier New" w:hAnsi="Courier New" w:cs="Courier New"/>
+          <w:color w:val="000066"/>
+          <w:sz w:val="18"/>
+          <w:szCs w:val="18"/>
+          <w:lang w:val="fr-CA" w:eastAsia="fr-CA"/>
+        </w:rPr>
+        <w:t>);</w:t>
+      </w:r>
+    </w:p>
+    <w:p>
+      <w:pPr>
+        <w:pStyle w:val="BodyText"/>
+        <w:spacing w:line="240" w:lineRule="auto"/>
+        <w:rPr>
+          <w:lang w:val="fr-FR" w:eastAsia="fr-CA"/>
+        </w:rPr>
+      </w:pPr>
+    </w:p>
+    <w:p>
+      <w:pPr>
+        <w:autoSpaceDE w:val="0"/>
+        <w:autoSpaceDN w:val="0"/>
+        <w:adjustRightInd w:val="0"/>
+        <w:spacing w:line="240" w:lineRule="auto"/>
+        <w:ind w:left="0"/>
+        <w:rPr>
+          <w:lang w:val="fr-CA" w:eastAsia="fr-CA"/>
+        </w:rPr>
+      </w:pPr>
+    </w:p>
+    <w:p>
+      <w:pPr>
+        <w:pStyle w:val="BodyText"/>
+        <w:spacing w:line="360" w:lineRule="auto"/>
+        <w:rPr>
+          <w:rFonts w:ascii="Arial" w:hAnsi="Arial" w:cs="Arial"/>
+          <w:lang w:eastAsia="fr-CA"/>
+        </w:rPr>
+      </w:pPr>
+      <w:r>
+        <w:rPr>
+          <w:lang w:eastAsia="fr-CA"/>
+        </w:rPr>
+        <w:lastRenderedPageBreak/>
+        <w:tab/>
+      </w:r>
+      <w:r>
+        <w:rPr>
+          <w:rFonts w:ascii="Arial" w:hAnsi="Arial" w:cs="Arial"/>
+          <w:lang w:eastAsia="fr-CA"/>
+        </w:rPr>
+        <w:t>Par la suite la création de la classe HibernateQueriesUtil.java rends disponibles des fonctions permettant de manipuler les entités de la base de données.</w:t>
+      </w:r>
+      <w:r>
+        <w:rPr>
+          <w:rFonts w:ascii="Arial" w:hAnsi="Arial" w:cs="Arial"/>
+          <w:lang w:eastAsia="fr-CA"/>
+        </w:rPr>
+        <w:t xml:space="preserve"> </w:t>
+      </w:r>
     </w:p>
     <w:p>
       <w:pPr>
@@ -1727,20 +3590,58 @@
           <w:lang w:eastAsia="fr-CA"/>
         </w:rPr>
       </w:pPr>
-      <w:bookmarkStart w:id="15" w:name="_Toc352017441"/>
+      <w:bookmarkStart w:id="13" w:name="_Toc352017442"/>
       <w:r>
         <w:rPr>
           <w:lang w:eastAsia="fr-CA"/>
         </w:rPr>
-        <w:t>Avez-vous utilisé une technologie où un framework additionnel? Si oui, expliquez quel est le rôle de cette technologie dans votre application.</w:t>
-      </w:r>
-      <w:bookmarkEnd w:id="15"/>
+        <w:t>Quelles modifications feriez-vous au service Web de paiement par carte de crédit?</w:t>
+      </w:r>
+      <w:bookmarkEnd w:id="13"/>
     </w:p>
     <w:p>
       <w:pPr>
         <w:pStyle w:val="Heading2"/>
-        <w:rPr>
+        <w:spacing w:line="360" w:lineRule="auto"/>
+        <w:ind w:left="0" w:right="0" w:firstLine="0"/>
+        <w:rPr>
+          <w:b w:val="0"/>
           <w:lang w:eastAsia="fr-CA"/>
+        </w:rPr>
+      </w:pPr>
+      <w:r>
+        <w:rPr>
+          <w:lang w:eastAsia="fr-CA"/>
+        </w:rPr>
+        <w:tab/>
+      </w:r>
+      <w:r>
+        <w:rPr>
+          <w:b w:val="0"/>
+          <w:lang w:eastAsia="fr-CA"/>
+        </w:rPr>
+        <w:t>Pour le contexte académique de ce projet, le service fournit est amplement suffisant pour comprendre le fonctionnement des services web. Cependant une amélioration possible serait de rajouter un appel automatique à un autre service web qui permettrait de calculer le montant des taxes. Dans un concept plus réaliste, les transactions seraient originaires de plusieurs pays et un tel service permettrait de calculé l</w:t>
+      </w:r>
+      <w:r>
+        <w:rPr>
+          <w:b w:val="0"/>
+          <w:lang w:eastAsia="fr-CA"/>
+        </w:rPr>
+        <w:t xml:space="preserve">es taxes sans erreurs. </w:t>
+      </w:r>
+      <w:r>
+        <w:rPr>
+          <w:b w:val="0"/>
+          <w:lang w:eastAsia="fr-CA"/>
+        </w:rPr>
+        <w:t xml:space="preserve"> </w:t>
+      </w:r>
+    </w:p>
+    <w:p>
+      <w:pPr>
+        <w:pStyle w:val="BodyText"/>
+        <w:rPr>
+          <w:lang w:val="fr-FR" w:eastAsia="fr-CA"/>
         </w:rPr>
       </w:pPr>
     </w:p>
@@ -1755,71 +3656,229 @@
           <w:lang w:eastAsia="fr-CA"/>
         </w:rPr>
       </w:pPr>
-      <w:bookmarkStart w:id="16" w:name="_Toc352017442"/>
+      <w:bookmarkStart w:id="14" w:name="_Toc352017443"/>
       <w:r>
         <w:rPr>
           <w:lang w:eastAsia="fr-CA"/>
         </w:rPr>
-        <w:t>Quelles modifications feriez-vous au service Web de paiement par carte de crédit?</w:t>
-      </w:r>
-      <w:bookmarkEnd w:id="16"/>
-    </w:p>
-    <w:p>
-      <w:pPr>
-        <w:pStyle w:val="Heading2"/>
-        <w:rPr>
-          <w:lang w:eastAsia="fr-CA"/>
-        </w:rPr>
-      </w:pPr>
-    </w:p>
-    <w:p>
-      <w:pPr>
-        <w:pStyle w:val="Heading2"/>
-        <w:numPr>
-          <w:ilvl w:val="1"/>
-          <w:numId w:val="16"/>
-        </w:numPr>
-        <w:rPr>
-          <w:lang w:eastAsia="fr-CA"/>
-        </w:rPr>
-      </w:pPr>
-      <w:bookmarkStart w:id="17" w:name="_Toc352017443"/>
-      <w:r>
-        <w:rPr>
-          <w:lang w:eastAsia="fr-CA"/>
-        </w:rPr>
         <w:t>Quelle a été, selon vous, l’élément le plus complexe à réaliser durant la session?</w:t>
       </w:r>
-      <w:bookmarkEnd w:id="17"/>
-    </w:p>
-    <w:p>
-      <w:pPr>
-        <w:spacing w:after="200" w:line="276" w:lineRule="auto"/>
+      <w:bookmarkEnd w:id="14"/>
+    </w:p>
+    <w:p>
+      <w:pPr>
+        <w:spacing w:after="200"/>
         <w:ind w:left="0"/>
         <w:rPr>
+          <w:rFonts w:ascii="Arial" w:hAnsi="Arial" w:cs="Arial"/>
           <w:lang w:val="fr-CA" w:eastAsia="fr-CA"/>
         </w:rPr>
       </w:pPr>
-    </w:p>
-    <w:p>
-      <w:pPr>
-        <w:spacing w:after="200" w:line="276" w:lineRule="auto"/>
+      <w:r>
+        <w:rPr>
+          <w:lang w:val="fr-CA" w:eastAsia="fr-CA"/>
+        </w:rPr>
+        <w:tab/>
+      </w:r>
+      <w:r>
+        <w:rPr>
+          <w:rFonts w:ascii="Arial" w:hAnsi="Arial" w:cs="Arial"/>
+          <w:lang w:val="fr-CA" w:eastAsia="fr-CA"/>
+        </w:rPr>
+        <w:t xml:space="preserve">La partie la plus difficile de ce laboratoire était définitivement de passer d'un site statique à un site dynamique. En effet la première partie n'étant que la réalisation des pages web statique et la dernière étant grandement facilité par l'utilisation du </w:t>
+      </w:r>
+      <w:proofErr w:type="spellStart"/>
+      <w:r>
+        <w:rPr>
+          <w:rFonts w:ascii="Arial" w:hAnsi="Arial" w:cs="Arial"/>
+          <w:lang w:val="fr-CA" w:eastAsia="fr-CA"/>
+        </w:rPr>
+        <w:t>framework</w:t>
+      </w:r>
+      <w:proofErr w:type="spellEnd"/>
+      <w:r>
+        <w:rPr>
+          <w:rFonts w:ascii="Arial" w:hAnsi="Arial" w:cs="Arial"/>
+          <w:lang w:val="fr-CA" w:eastAsia="fr-CA"/>
+        </w:rPr>
+        <w:t xml:space="preserve"> </w:t>
+      </w:r>
+      <w:proofErr w:type="spellStart"/>
+      <w:r>
+        <w:rPr>
+          <w:rFonts w:ascii="Arial" w:hAnsi="Arial" w:cs="Arial"/>
+          <w:lang w:val="fr-CA" w:eastAsia="fr-CA"/>
+        </w:rPr>
+        <w:t>Hibernate</w:t>
+      </w:r>
+      <w:proofErr w:type="spellEnd"/>
+      <w:r>
+        <w:rPr>
+          <w:rFonts w:ascii="Arial" w:hAnsi="Arial" w:cs="Arial"/>
+          <w:lang w:val="fr-CA" w:eastAsia="fr-CA"/>
+        </w:rPr>
+        <w:t xml:space="preserve">, la </w:t>
+      </w:r>
+      <w:r>
+        <w:rPr>
+          <w:rFonts w:ascii="Arial" w:hAnsi="Arial" w:cs="Arial"/>
+          <w:lang w:val="fr-CA" w:eastAsia="fr-CA"/>
+        </w:rPr>
+        <w:t>dynamisation des pages</w:t>
+      </w:r>
+      <w:r>
+        <w:rPr>
+          <w:rFonts w:ascii="Arial" w:hAnsi="Arial" w:cs="Arial"/>
+          <w:lang w:val="fr-CA" w:eastAsia="fr-CA"/>
+        </w:rPr>
+        <w:t xml:space="preserve"> et l'i</w:t>
+      </w:r>
+      <w:r>
+        <w:rPr>
+          <w:rFonts w:ascii="Arial" w:hAnsi="Arial" w:cs="Arial"/>
+          <w:lang w:val="fr-CA" w:eastAsia="fr-CA"/>
+        </w:rPr>
+        <w:t>mplémentation</w:t>
+      </w:r>
+      <w:r>
+        <w:rPr>
+          <w:rFonts w:ascii="Arial" w:hAnsi="Arial" w:cs="Arial"/>
+          <w:lang w:val="fr-CA" w:eastAsia="fr-CA"/>
+        </w:rPr>
+        <w:t xml:space="preserve"> de </w:t>
+      </w:r>
+      <w:r>
+        <w:rPr>
+          <w:rFonts w:ascii="Arial" w:hAnsi="Arial" w:cs="Arial"/>
+          <w:lang w:val="fr-CA" w:eastAsia="fr-CA"/>
+        </w:rPr>
+        <w:t>la totalité des règles d’affaires</w:t>
+      </w:r>
+      <w:r>
+        <w:rPr>
+          <w:rFonts w:ascii="Arial" w:hAnsi="Arial" w:cs="Arial"/>
+          <w:lang w:val="fr-CA" w:eastAsia="fr-CA"/>
+        </w:rPr>
+        <w:t xml:space="preserve"> fut le plus grand défi. </w:t>
+      </w:r>
+    </w:p>
+    <w:p>
+      <w:pPr>
+        <w:spacing w:after="200"/>
         <w:ind w:left="0"/>
         <w:rPr>
-          <w:i/>
-          <w:sz w:val="18"/>
-          <w:lang w:val="fr-FR" w:eastAsia="fr-CA"/>
-        </w:rPr>
-      </w:pPr>
-    </w:p>
-    <w:p>
-      <w:pPr>
-        <w:pStyle w:val="Caption"/>
+          <w:rFonts w:ascii="Arial" w:hAnsi="Arial" w:cs="Arial"/>
+          <w:lang w:val="fr-CA" w:eastAsia="fr-CA"/>
+        </w:rPr>
+      </w:pPr>
+      <w:r>
+        <w:rPr>
+          <w:rFonts w:ascii="Arial" w:hAnsi="Arial" w:cs="Arial"/>
+          <w:lang w:val="fr-CA" w:eastAsia="fr-CA"/>
+        </w:rPr>
+        <w:tab/>
+      </w:r>
+      <w:proofErr w:type="spellStart"/>
+      <w:r>
+        <w:rPr>
+          <w:rFonts w:ascii="Arial" w:hAnsi="Arial" w:cs="Arial"/>
+          <w:lang w:val="fr-CA" w:eastAsia="fr-CA"/>
+        </w:rPr>
+        <w:t>Spring</w:t>
+      </w:r>
+      <w:proofErr w:type="spellEnd"/>
+      <w:r>
+        <w:rPr>
+          <w:rFonts w:ascii="Arial" w:hAnsi="Arial" w:cs="Arial"/>
+          <w:lang w:val="fr-CA" w:eastAsia="fr-CA"/>
+        </w:rPr>
+        <w:t xml:space="preserve"> </w:t>
+      </w:r>
+    </w:p>
+    <w:p>
+      <w:pPr>
+        <w:spacing w:after="200"/>
         <w:ind w:left="0"/>
         <w:rPr>
+          <w:rFonts w:ascii="Arial" w:hAnsi="Arial" w:cs="Arial"/>
           <w:lang w:val="fr-CA" w:eastAsia="fr-CA"/>
         </w:rPr>
       </w:pPr>
+      <w:r>
+        <w:rPr>
+          <w:rFonts w:ascii="Arial" w:hAnsi="Arial" w:cs="Arial"/>
+          <w:lang w:val="fr-CA" w:eastAsia="fr-CA"/>
+        </w:rPr>
+        <w:tab/>
+        <w:t>AJAX</w:t>
+      </w:r>
+    </w:p>
+    <w:p>
+      <w:pPr>
+        <w:spacing w:after="200"/>
+        <w:ind w:left="0"/>
+        <w:rPr>
+          <w:rFonts w:ascii="Arial" w:hAnsi="Arial" w:cs="Arial"/>
+          <w:lang w:val="fr-CA" w:eastAsia="fr-CA"/>
+        </w:rPr>
+      </w:pPr>
+      <w:r>
+        <w:rPr>
+          <w:rFonts w:ascii="Arial" w:hAnsi="Arial" w:cs="Arial"/>
+          <w:lang w:val="fr-CA" w:eastAsia="fr-CA"/>
+        </w:rPr>
+        <w:tab/>
+      </w:r>
+      <w:proofErr w:type="spellStart"/>
+      <w:r>
+        <w:rPr>
+          <w:rFonts w:ascii="Arial" w:hAnsi="Arial" w:cs="Arial"/>
+          <w:lang w:val="fr-CA" w:eastAsia="fr-CA"/>
+        </w:rPr>
+        <w:t>Jquery</w:t>
+      </w:r>
+      <w:proofErr w:type="spellEnd"/>
+      <w:r>
+        <w:rPr>
+          <w:rFonts w:ascii="Arial" w:hAnsi="Arial" w:cs="Arial"/>
+          <w:lang w:val="fr-CA" w:eastAsia="fr-CA"/>
+        </w:rPr>
+        <w:t xml:space="preserve"> </w:t>
+      </w:r>
+    </w:p>
+    <w:p>
+      <w:pPr>
+        <w:spacing w:after="200"/>
+        <w:ind w:left="0"/>
+        <w:rPr>
+          <w:rFonts w:ascii="Arial" w:hAnsi="Arial" w:cs="Arial"/>
+          <w:lang w:val="fr-CA" w:eastAsia="fr-CA"/>
+        </w:rPr>
+      </w:pPr>
+      <w:r>
+        <w:rPr>
+          <w:rFonts w:ascii="Arial" w:hAnsi="Arial" w:cs="Arial"/>
+          <w:lang w:val="fr-CA" w:eastAsia="fr-CA"/>
+        </w:rPr>
+        <w:tab/>
+      </w:r>
+    </w:p>
+    <w:p>
+      <w:pPr>
+        <w:spacing w:after="200"/>
+        <w:ind w:left="0"/>
+        <w:rPr>
+          <w:rFonts w:ascii="Arial" w:hAnsi="Arial" w:cs="Arial"/>
+          <w:lang w:val="fr-CA" w:eastAsia="fr-CA"/>
+        </w:rPr>
+      </w:pPr>
+      <w:r>
+        <w:rPr>
+          <w:rFonts w:ascii="Arial" w:hAnsi="Arial" w:cs="Arial"/>
+          <w:lang w:val="fr-CA" w:eastAsia="fr-CA"/>
+        </w:rPr>
+        <w:tab/>
+      </w:r>
     </w:p>
     <w:p>
       <w:pPr>
@@ -1832,7 +3891,10 @@
           <w:lang w:val="fr-CA"/>
         </w:rPr>
       </w:pPr>
-      <w:bookmarkStart w:id="18" w:name="_Toc282370683"/>
+      <w:bookmarkStart w:id="15" w:name="_Toc282370683"/>
+      <w:bookmarkStart w:id="16" w:name="_Toc351376284"/>
+      <w:bookmarkStart w:id="17" w:name="_Toc352017119"/>
+      <w:bookmarkStart w:id="18" w:name="_Toc352017444"/>
       <w:r>
         <w:rPr>
           <w:lang w:val="fr-CA"/>
@@ -1847,17 +3909,14 @@
         <w:spacing w:before="240" w:after="120"/>
         <w:ind w:right="0"/>
       </w:pPr>
-      <w:bookmarkStart w:id="19" w:name="_Toc351376284"/>
-      <w:bookmarkStart w:id="20" w:name="_Toc352017119"/>
-      <w:bookmarkStart w:id="21" w:name="_Toc352017444"/>
       <w:r>
         <w:lastRenderedPageBreak/>
         <w:t>Conclusion</w:t>
       </w:r>
+      <w:bookmarkEnd w:id="15"/>
+      <w:bookmarkEnd w:id="16"/>
+      <w:bookmarkEnd w:id="17"/>
       <w:bookmarkEnd w:id="18"/>
-      <w:bookmarkEnd w:id="19"/>
-      <w:bookmarkEnd w:id="20"/>
-      <w:bookmarkEnd w:id="21"/>
     </w:p>
     <w:p>
       <w:pPr>
@@ -1870,289 +3929,432 @@
     <w:p>
       <w:pPr>
         <w:pStyle w:val="BodyText"/>
-        <w:ind w:left="432" w:firstLine="276"/>
+        <w:spacing w:line="360" w:lineRule="auto"/>
         <w:jc w:val="both"/>
         <w:rPr>
-          <w:highlight w:val="yellow"/>
-          <w:lang w:val="fr-FR" w:eastAsia="fr-CA"/>
-        </w:rPr>
-      </w:pPr>
-      <w:r>
-        <w:rPr>
-          <w:highlight w:val="yellow"/>
-          <w:lang w:val="fr-FR" w:eastAsia="fr-CA"/>
-        </w:rPr>
-        <w:t xml:space="preserve">Le but de cette deuxième itération consistait en la dynamisation de la solution logicielle </w:t>
-      </w:r>
-      <w:r>
-        <w:rPr>
-          <w:highlight w:val="yellow"/>
-          <w:lang w:val="fr-FR" w:eastAsia="fr-CA"/>
-        </w:rPr>
-        <w:t>déployée</w:t>
-      </w:r>
-      <w:r>
-        <w:rPr>
-          <w:highlight w:val="yellow"/>
-          <w:lang w:val="fr-FR" w:eastAsia="fr-CA"/>
-        </w:rPr>
-        <w:t xml:space="preserve"> lors du laboratoire précédent.</w:t>
-      </w:r>
-      <w:r>
-        <w:rPr>
-          <w:highlight w:val="yellow"/>
-          <w:lang w:val="fr-FR" w:eastAsia="fr-CA"/>
-        </w:rPr>
-        <w:t xml:space="preserve"> L’utilisation de la technologie JSP a permis à l’équipe d’insérer de la logique Java à l’intérieur d’un document HTML.</w:t>
+          <w:rFonts w:ascii="Arial" w:hAnsi="Arial" w:cs="Arial"/>
+          <w:lang w:val="fr-FR" w:eastAsia="fr-CA"/>
+        </w:rPr>
+      </w:pPr>
+      <w:r>
+        <w:rPr>
+          <w:rFonts w:ascii="Arial" w:hAnsi="Arial" w:cs="Arial"/>
+          <w:lang w:val="fr-FR" w:eastAsia="fr-CA"/>
+        </w:rPr>
+        <w:tab/>
+      </w:r>
+      <w:r>
+        <w:rPr>
+          <w:rFonts w:ascii="Arial" w:hAnsi="Arial" w:cs="Arial"/>
+          <w:lang w:val="fr-FR" w:eastAsia="fr-CA"/>
+        </w:rPr>
+        <w:t xml:space="preserve">Le but de cette troisième itération consistait en l'ajout d'une couche de persistance à la solution développée lors des deux premiers laboratoires. L'utilisation du </w:t>
+      </w:r>
+      <w:proofErr w:type="spellStart"/>
+      <w:r>
+        <w:rPr>
+          <w:rFonts w:ascii="Arial" w:hAnsi="Arial" w:cs="Arial"/>
+          <w:lang w:val="fr-FR" w:eastAsia="fr-CA"/>
+        </w:rPr>
+        <w:t>framework</w:t>
+      </w:r>
+      <w:proofErr w:type="spellEnd"/>
+      <w:r>
+        <w:rPr>
+          <w:rFonts w:ascii="Arial" w:hAnsi="Arial" w:cs="Arial"/>
+          <w:lang w:val="fr-FR" w:eastAsia="fr-CA"/>
+        </w:rPr>
+        <w:t xml:space="preserve"> </w:t>
+      </w:r>
+      <w:proofErr w:type="spellStart"/>
+      <w:r>
+        <w:rPr>
+          <w:rFonts w:ascii="Arial" w:hAnsi="Arial" w:cs="Arial"/>
+          <w:lang w:val="fr-FR" w:eastAsia="fr-CA"/>
+        </w:rPr>
+        <w:t>Hibernate</w:t>
+      </w:r>
+      <w:proofErr w:type="spellEnd"/>
+      <w:r>
+        <w:rPr>
+          <w:rFonts w:ascii="Arial" w:hAnsi="Arial" w:cs="Arial"/>
+          <w:lang w:val="fr-FR" w:eastAsia="fr-CA"/>
+        </w:rPr>
+        <w:t xml:space="preserve"> à permit de faire le lien entre les classes du modèle et les tables de la base de donnée </w:t>
+      </w:r>
+      <w:proofErr w:type="spellStart"/>
+      <w:r>
+        <w:rPr>
+          <w:rFonts w:ascii="Arial" w:hAnsi="Arial" w:cs="Arial"/>
+          <w:lang w:val="fr-FR" w:eastAsia="fr-CA"/>
+        </w:rPr>
+        <w:t>PostgreSQL</w:t>
+      </w:r>
+      <w:proofErr w:type="spellEnd"/>
+      <w:r>
+        <w:rPr>
+          <w:rFonts w:ascii="Arial" w:hAnsi="Arial" w:cs="Arial"/>
+          <w:lang w:val="fr-FR" w:eastAsia="fr-CA"/>
+        </w:rPr>
+        <w:t xml:space="preserve">. </w:t>
       </w:r>
     </w:p>
     <w:p>
       <w:pPr>
         <w:pStyle w:val="BodyText"/>
-        <w:ind w:left="432" w:firstLine="276"/>
+        <w:spacing w:line="360" w:lineRule="auto"/>
         <w:jc w:val="both"/>
         <w:rPr>
-          <w:highlight w:val="yellow"/>
-          <w:lang w:val="fr-FR" w:eastAsia="fr-CA"/>
-        </w:rPr>
-      </w:pPr>
-      <w:r>
-        <w:rPr>
-          <w:highlight w:val="yellow"/>
-          <w:lang w:val="fr-FR" w:eastAsia="fr-CA"/>
-        </w:rPr>
-        <w:t xml:space="preserve">Suite à une contrainte imposée due au nombre de </w:t>
-      </w:r>
-      <w:r>
-        <w:rPr>
-          <w:highlight w:val="yellow"/>
-          <w:lang w:val="fr-FR" w:eastAsia="fr-CA"/>
-        </w:rPr>
-        <w:t>membres</w:t>
-      </w:r>
-      <w:r>
-        <w:rPr>
-          <w:highlight w:val="yellow"/>
-          <w:lang w:val="fr-FR" w:eastAsia="fr-CA"/>
-        </w:rPr>
-        <w:t xml:space="preserve"> de l’équipe, la plateforme </w:t>
-      </w:r>
-      <w:r>
-        <w:rPr>
-          <w:i/>
-          <w:highlight w:val="yellow"/>
-          <w:lang w:val="fr-FR" w:eastAsia="fr-CA"/>
-        </w:rPr>
-        <w:t>Spring</w:t>
-      </w:r>
-      <w:r>
-        <w:rPr>
-          <w:highlight w:val="yellow"/>
-          <w:lang w:val="fr-FR" w:eastAsia="fr-CA"/>
-        </w:rPr>
-        <w:t xml:space="preserve"> a été la technologie centrale du développement du livrable de cette itération. </w:t>
-      </w:r>
-      <w:r>
-        <w:rPr>
-          <w:highlight w:val="yellow"/>
-          <w:lang w:val="fr-FR" w:eastAsia="fr-CA"/>
-        </w:rPr>
-        <w:t xml:space="preserve">Qui plus est, l’équipe a su tirer </w:t>
-      </w:r>
-      <w:r>
-        <w:rPr>
-          <w:highlight w:val="yellow"/>
-          <w:lang w:val="fr-FR" w:eastAsia="fr-CA"/>
-        </w:rPr>
-        <w:t xml:space="preserve">avantage </w:t>
-      </w:r>
-      <w:r>
-        <w:rPr>
-          <w:highlight w:val="yellow"/>
-          <w:lang w:val="fr-FR" w:eastAsia="fr-CA"/>
-        </w:rPr>
-        <w:t>d’</w:t>
-      </w:r>
-      <w:r>
-        <w:rPr>
-          <w:highlight w:val="yellow"/>
-          <w:lang w:val="fr-FR" w:eastAsia="fr-CA"/>
-        </w:rPr>
-        <w:t>inclu</w:t>
-      </w:r>
-      <w:r>
-        <w:rPr>
-          <w:highlight w:val="yellow"/>
-          <w:lang w:val="fr-FR" w:eastAsia="fr-CA"/>
-        </w:rPr>
-        <w:t>re</w:t>
-      </w:r>
-      <w:r>
-        <w:rPr>
-          <w:highlight w:val="yellow"/>
-          <w:lang w:val="fr-FR" w:eastAsia="fr-CA"/>
-        </w:rPr>
-        <w:t xml:space="preserve"> des tests </w:t>
-      </w:r>
-      <w:r>
-        <w:rPr>
-          <w:highlight w:val="yellow"/>
-          <w:lang w:val="fr-FR" w:eastAsia="fr-CA"/>
-        </w:rPr>
-        <w:t>automatisés</w:t>
-      </w:r>
-      <w:r>
-        <w:rPr>
-          <w:highlight w:val="yellow"/>
-          <w:lang w:val="fr-FR" w:eastAsia="fr-CA"/>
-        </w:rPr>
-        <w:t xml:space="preserve"> tôt dans le cycle de développement</w:t>
-      </w:r>
-      <w:r>
-        <w:rPr>
-          <w:highlight w:val="yellow"/>
-          <w:lang w:val="fr-FR" w:eastAsia="fr-CA"/>
-        </w:rPr>
-        <w:t xml:space="preserve"> permettant d’effectuer des tests de régression.</w:t>
+          <w:rFonts w:ascii="Arial" w:hAnsi="Arial" w:cs="Arial"/>
+          <w:lang w:val="fr-FR" w:eastAsia="fr-CA"/>
+        </w:rPr>
+      </w:pPr>
+      <w:r>
+        <w:rPr>
+          <w:rFonts w:ascii="Arial" w:hAnsi="Arial" w:cs="Arial"/>
+          <w:lang w:val="fr-FR" w:eastAsia="fr-CA"/>
+        </w:rPr>
+        <w:tab/>
+        <w:t>L'utilisation des annotations est ce qu</w:t>
+      </w:r>
+      <w:r>
+        <w:rPr>
+          <w:rFonts w:ascii="Arial" w:hAnsi="Arial" w:cs="Arial"/>
+          <w:lang w:val="fr-FR" w:eastAsia="fr-CA"/>
+        </w:rPr>
+        <w:t xml:space="preserve">i </w:t>
+      </w:r>
+      <w:proofErr w:type="gramStart"/>
+      <w:r>
+        <w:rPr>
+          <w:rFonts w:ascii="Arial" w:hAnsi="Arial" w:cs="Arial"/>
+          <w:lang w:val="fr-FR" w:eastAsia="fr-CA"/>
+        </w:rPr>
+        <w:t>rends</w:t>
+      </w:r>
+      <w:proofErr w:type="gramEnd"/>
+      <w:r>
+        <w:rPr>
+          <w:rFonts w:ascii="Arial" w:hAnsi="Arial" w:cs="Arial"/>
+          <w:lang w:val="fr-FR" w:eastAsia="fr-CA"/>
+        </w:rPr>
+        <w:t xml:space="preserve"> notre application et l'intégration de </w:t>
+      </w:r>
+      <w:proofErr w:type="spellStart"/>
+      <w:r>
+        <w:rPr>
+          <w:rFonts w:ascii="Arial" w:hAnsi="Arial" w:cs="Arial"/>
+          <w:lang w:val="fr-FR" w:eastAsia="fr-CA"/>
+        </w:rPr>
+        <w:t>Hibernate</w:t>
+      </w:r>
+      <w:proofErr w:type="spellEnd"/>
+      <w:r>
+        <w:rPr>
+          <w:rFonts w:ascii="Arial" w:hAnsi="Arial" w:cs="Arial"/>
+          <w:lang w:val="fr-FR" w:eastAsia="fr-CA"/>
+        </w:rPr>
+        <w:t xml:space="preserve"> aussi facile. De plus, les connaissances des membres de l'équipe dans les domaines à </w:t>
+      </w:r>
+      <w:proofErr w:type="gramStart"/>
+      <w:r>
+        <w:rPr>
+          <w:rFonts w:ascii="Arial" w:hAnsi="Arial" w:cs="Arial"/>
+          <w:lang w:val="fr-FR" w:eastAsia="fr-CA"/>
+        </w:rPr>
+        <w:t>l'études</w:t>
+      </w:r>
+      <w:proofErr w:type="gramEnd"/>
+      <w:r>
+        <w:rPr>
+          <w:rFonts w:ascii="Arial" w:hAnsi="Arial" w:cs="Arial"/>
+          <w:lang w:val="fr-FR" w:eastAsia="fr-CA"/>
+        </w:rPr>
+        <w:t xml:space="preserve">, c'est-à-dire le web et les bases de données, ont permit un développement </w:t>
+      </w:r>
+      <w:r>
+        <w:rPr>
+          <w:rFonts w:ascii="Arial" w:hAnsi="Arial" w:cs="Arial"/>
+          <w:lang w:val="fr-FR" w:eastAsia="fr-CA"/>
+        </w:rPr>
+        <w:t>avisé et structuré</w:t>
+      </w:r>
+      <w:r>
+        <w:rPr>
+          <w:rFonts w:ascii="Arial" w:hAnsi="Arial" w:cs="Arial"/>
+          <w:lang w:val="fr-FR" w:eastAsia="fr-CA"/>
+        </w:rPr>
+        <w:t xml:space="preserve">. </w:t>
       </w:r>
     </w:p>
     <w:p>
       <w:pPr>
         <w:pStyle w:val="BodyText"/>
-        <w:ind w:left="432"/>
+        <w:spacing w:line="360" w:lineRule="auto"/>
         <w:jc w:val="both"/>
         <w:rPr>
-          <w:highlight w:val="yellow"/>
-          <w:lang w:val="fr-FR" w:eastAsia="fr-CA"/>
-        </w:rPr>
-      </w:pPr>
-      <w:r>
-        <w:rPr>
-          <w:highlight w:val="yellow"/>
+          <w:rFonts w:ascii="Arial" w:hAnsi="Arial" w:cs="Arial"/>
+          <w:lang w:val="fr-FR" w:eastAsia="fr-CA"/>
+        </w:rPr>
+      </w:pPr>
+      <w:r>
+        <w:rPr>
+          <w:rFonts w:ascii="Arial" w:hAnsi="Arial" w:cs="Arial"/>
           <w:lang w:val="fr-FR" w:eastAsia="fr-CA"/>
         </w:rPr>
         <w:tab/>
-        <w:t>Le résultat est une application web permettant</w:t>
-      </w:r>
-      <w:r>
-        <w:rPr>
-          <w:highlight w:val="yellow"/>
-          <w:lang w:val="fr-FR" w:eastAsia="fr-CA"/>
-        </w:rPr>
-        <w:t xml:space="preserve"> de consulter du contenu obtenu</w:t>
-      </w:r>
-      <w:r>
-        <w:rPr>
-          <w:highlight w:val="yellow"/>
-          <w:lang w:val="fr-FR" w:eastAsia="fr-CA"/>
-        </w:rPr>
-        <w:t xml:space="preserve"> dynamiquement</w:t>
-      </w:r>
-      <w:r>
-        <w:rPr>
-          <w:highlight w:val="yellow"/>
-          <w:lang w:val="fr-FR" w:eastAsia="fr-CA"/>
-        </w:rPr>
-        <w:t xml:space="preserve">.  Elle </w:t>
-      </w:r>
-      <w:r>
-        <w:rPr>
-          <w:highlight w:val="yellow"/>
-          <w:lang w:val="fr-FR" w:eastAsia="fr-CA"/>
-        </w:rPr>
-        <w:t xml:space="preserve">envoie des requêtes HTTP vers un serveur </w:t>
-      </w:r>
-      <w:r>
-        <w:rPr>
-          <w:highlight w:val="yellow"/>
-          <w:lang w:val="fr-FR" w:eastAsia="fr-CA"/>
-        </w:rPr>
-        <w:t>qui traite</w:t>
-      </w:r>
-      <w:r>
-        <w:rPr>
-          <w:highlight w:val="yellow"/>
-          <w:lang w:val="fr-FR" w:eastAsia="fr-CA"/>
-        </w:rPr>
-        <w:t xml:space="preserve"> la requête, obtient les données, applique la logique d’</w:t>
-      </w:r>
-      <w:r>
-        <w:rPr>
-          <w:highlight w:val="yellow"/>
-          <w:lang w:val="fr-FR" w:eastAsia="fr-CA"/>
-        </w:rPr>
-        <w:t>affaires</w:t>
-      </w:r>
-      <w:r>
-        <w:rPr>
-          <w:highlight w:val="yellow"/>
-          <w:lang w:val="fr-FR" w:eastAsia="fr-CA"/>
-        </w:rPr>
-        <w:t xml:space="preserve"> et retourne un résultat interprétable par un navigateur.</w:t>
+        <w:t xml:space="preserve">Suite à la finalisation de ce laboratoire, le résultat </w:t>
+      </w:r>
+      <w:r>
+        <w:rPr>
+          <w:rFonts w:ascii="Arial" w:hAnsi="Arial" w:cs="Arial"/>
+          <w:lang w:val="fr-FR" w:eastAsia="fr-CA"/>
+        </w:rPr>
+        <w:t xml:space="preserve">obtenu </w:t>
+      </w:r>
+      <w:r>
+        <w:rPr>
+          <w:rFonts w:ascii="Arial" w:hAnsi="Arial" w:cs="Arial"/>
+          <w:lang w:val="fr-FR" w:eastAsia="fr-CA"/>
+        </w:rPr>
+        <w:t>est une application web permettan</w:t>
+      </w:r>
+      <w:r>
+        <w:rPr>
+          <w:rFonts w:ascii="Arial" w:hAnsi="Arial" w:cs="Arial"/>
+          <w:lang w:val="fr-FR" w:eastAsia="fr-CA"/>
+        </w:rPr>
+        <w:t>t de consulter du contenu obtenu</w:t>
+      </w:r>
+      <w:r>
+        <w:rPr>
+          <w:rFonts w:ascii="Arial" w:hAnsi="Arial" w:cs="Arial"/>
+          <w:lang w:val="fr-FR" w:eastAsia="fr-CA"/>
+        </w:rPr>
+        <w:t xml:space="preserve"> dynamiquement dans une base de </w:t>
+      </w:r>
+      <w:proofErr w:type="gramStart"/>
+      <w:r>
+        <w:rPr>
+          <w:rFonts w:ascii="Arial" w:hAnsi="Arial" w:cs="Arial"/>
+          <w:lang w:val="fr-FR" w:eastAsia="fr-CA"/>
+        </w:rPr>
+        <w:t>donnée</w:t>
+      </w:r>
+      <w:proofErr w:type="gramEnd"/>
+      <w:r>
+        <w:rPr>
+          <w:rFonts w:ascii="Arial" w:hAnsi="Arial" w:cs="Arial"/>
+          <w:lang w:val="fr-FR" w:eastAsia="fr-CA"/>
+        </w:rPr>
+        <w:t xml:space="preserve"> </w:t>
+      </w:r>
+      <w:proofErr w:type="spellStart"/>
+      <w:r>
+        <w:rPr>
+          <w:rFonts w:ascii="Arial" w:hAnsi="Arial" w:cs="Arial"/>
+          <w:lang w:val="fr-FR" w:eastAsia="fr-CA"/>
+        </w:rPr>
+        <w:t>PostgreSQL</w:t>
+      </w:r>
+      <w:proofErr w:type="spellEnd"/>
+      <w:r>
+        <w:rPr>
+          <w:rFonts w:ascii="Arial" w:hAnsi="Arial" w:cs="Arial"/>
+          <w:lang w:val="fr-FR" w:eastAsia="fr-CA"/>
+        </w:rPr>
+        <w:t xml:space="preserve"> hébergée sur </w:t>
+      </w:r>
+      <w:r>
+        <w:rPr>
+          <w:rFonts w:ascii="Arial" w:hAnsi="Arial" w:cs="Arial"/>
+          <w:lang w:val="fr-FR" w:eastAsia="fr-CA"/>
+        </w:rPr>
+        <w:t>un</w:t>
+      </w:r>
+      <w:r>
+        <w:rPr>
+          <w:rFonts w:ascii="Arial" w:hAnsi="Arial" w:cs="Arial"/>
+          <w:lang w:val="fr-FR" w:eastAsia="fr-CA"/>
+        </w:rPr>
+        <w:t xml:space="preserve"> serveur</w:t>
+      </w:r>
+      <w:r>
+        <w:rPr>
+          <w:rFonts w:ascii="Arial" w:hAnsi="Arial" w:cs="Arial"/>
+          <w:lang w:val="fr-FR" w:eastAsia="fr-CA"/>
+        </w:rPr>
+        <w:t xml:space="preserve"> disponible en permanence</w:t>
+      </w:r>
+      <w:r>
+        <w:rPr>
+          <w:rFonts w:ascii="Arial" w:hAnsi="Arial" w:cs="Arial"/>
+          <w:lang w:val="fr-FR" w:eastAsia="fr-CA"/>
+        </w:rPr>
+        <w:t>.</w:t>
+      </w:r>
+      <w:r>
+        <w:rPr>
+          <w:rFonts w:ascii="Arial" w:hAnsi="Arial" w:cs="Arial"/>
+          <w:lang w:val="fr-FR" w:eastAsia="fr-CA"/>
+        </w:rPr>
+        <w:t xml:space="preserve"> Les requêtes HTTP sont </w:t>
+      </w:r>
+      <w:proofErr w:type="gramStart"/>
+      <w:r>
+        <w:rPr>
+          <w:rFonts w:ascii="Arial" w:hAnsi="Arial" w:cs="Arial"/>
+          <w:lang w:val="fr-FR" w:eastAsia="fr-CA"/>
+        </w:rPr>
+        <w:t>traités</w:t>
+      </w:r>
+      <w:proofErr w:type="gramEnd"/>
+      <w:r>
+        <w:rPr>
+          <w:rFonts w:ascii="Arial" w:hAnsi="Arial" w:cs="Arial"/>
+          <w:lang w:val="fr-FR" w:eastAsia="fr-CA"/>
+        </w:rPr>
+        <w:t xml:space="preserve"> </w:t>
+      </w:r>
+      <w:r>
+        <w:rPr>
+          <w:rFonts w:ascii="Arial" w:hAnsi="Arial" w:cs="Arial"/>
+          <w:lang w:val="fr-FR" w:eastAsia="fr-CA"/>
+        </w:rPr>
+        <w:t xml:space="preserve">puis traduites en requêtes SQL à l'aide du </w:t>
+      </w:r>
+      <w:proofErr w:type="spellStart"/>
+      <w:r>
+        <w:rPr>
+          <w:rFonts w:ascii="Arial" w:hAnsi="Arial" w:cs="Arial"/>
+          <w:lang w:val="fr-FR" w:eastAsia="fr-CA"/>
+        </w:rPr>
+        <w:t>framework</w:t>
+      </w:r>
+      <w:proofErr w:type="spellEnd"/>
+      <w:r>
+        <w:rPr>
+          <w:rFonts w:ascii="Arial" w:hAnsi="Arial" w:cs="Arial"/>
+          <w:lang w:val="fr-FR" w:eastAsia="fr-CA"/>
+        </w:rPr>
+        <w:t xml:space="preserve"> </w:t>
+      </w:r>
+      <w:proofErr w:type="spellStart"/>
+      <w:r>
+        <w:rPr>
+          <w:rFonts w:ascii="Arial" w:hAnsi="Arial" w:cs="Arial"/>
+          <w:lang w:val="fr-FR" w:eastAsia="fr-CA"/>
+        </w:rPr>
+        <w:t>Hibernate</w:t>
+      </w:r>
+      <w:proofErr w:type="spellEnd"/>
+      <w:r>
+        <w:rPr>
+          <w:rFonts w:ascii="Arial" w:hAnsi="Arial" w:cs="Arial"/>
+          <w:lang w:val="fr-FR" w:eastAsia="fr-CA"/>
+        </w:rPr>
+        <w:t>.</w:t>
       </w:r>
     </w:p>
     <w:p>
       <w:pPr>
         <w:pStyle w:val="BodyText"/>
-        <w:ind w:left="432" w:firstLine="276"/>
+        <w:spacing w:line="360" w:lineRule="auto"/>
         <w:jc w:val="both"/>
         <w:rPr>
-          <w:lang w:val="fr-FR" w:eastAsia="fr-CA"/>
-        </w:rPr>
-      </w:pPr>
-      <w:r>
-        <w:rPr>
-          <w:highlight w:val="yellow"/>
-          <w:lang w:val="fr-FR" w:eastAsia="fr-CA"/>
-        </w:rPr>
-        <w:t xml:space="preserve">Finalement, l’utilisation d’un </w:t>
-      </w:r>
-      <w:r>
-        <w:rPr>
-          <w:i/>
-          <w:highlight w:val="yellow"/>
-          <w:lang w:val="fr-FR" w:eastAsia="fr-CA"/>
-        </w:rPr>
-        <w:t>« Stub »</w:t>
-      </w:r>
-      <w:r>
-        <w:rPr>
-          <w:highlight w:val="yellow"/>
-          <w:lang w:val="fr-FR" w:eastAsia="fr-CA"/>
-        </w:rPr>
-        <w:t xml:space="preserve"> pour simuler la persistance des données a permis de bien découpler les classes logicielles impliquées pour permettre à l’application de migrer vers l’utilisation de la plateforme </w:t>
-      </w:r>
-      <w:r>
-        <w:rPr>
-          <w:i/>
-          <w:highlight w:val="yellow"/>
-          <w:lang w:val="fr-FR" w:eastAsia="fr-CA"/>
-        </w:rPr>
-        <w:t>Hibernate</w:t>
-      </w:r>
-      <w:r>
-        <w:rPr>
-          <w:highlight w:val="yellow"/>
-          <w:lang w:val="fr-FR" w:eastAsia="fr-CA"/>
-        </w:rPr>
-        <w:t xml:space="preserve"> lors de la prochaine itération.</w:t>
+          <w:rFonts w:ascii="Arial" w:hAnsi="Arial" w:cs="Arial"/>
+          <w:lang w:val="fr-FR" w:eastAsia="fr-CA"/>
+        </w:rPr>
+      </w:pPr>
+      <w:r>
+        <w:rPr>
+          <w:rFonts w:ascii="Arial" w:hAnsi="Arial" w:cs="Arial"/>
+          <w:lang w:val="fr-FR" w:eastAsia="fr-CA"/>
+        </w:rPr>
+        <w:tab/>
+        <w:t>Finalement, cette itération conclue un projet de session qui a demandé un constant effort mais qui fut grandement formateur pour toute l'équipe. Certains des membres de l'équipe n'ayant a</w:t>
+      </w:r>
+      <w:r>
+        <w:rPr>
+          <w:rFonts w:ascii="Arial" w:hAnsi="Arial" w:cs="Arial"/>
+          <w:lang w:val="fr-FR" w:eastAsia="fr-CA"/>
+        </w:rPr>
+        <w:t xml:space="preserve">uparavant </w:t>
+      </w:r>
+      <w:proofErr w:type="gramStart"/>
+      <w:r>
+        <w:rPr>
+          <w:rFonts w:ascii="Arial" w:hAnsi="Arial" w:cs="Arial"/>
+          <w:lang w:val="fr-FR" w:eastAsia="fr-CA"/>
+        </w:rPr>
+        <w:t>aucune notions</w:t>
+      </w:r>
+      <w:proofErr w:type="gramEnd"/>
+      <w:r>
+        <w:rPr>
+          <w:rFonts w:ascii="Arial" w:hAnsi="Arial" w:cs="Arial"/>
+          <w:lang w:val="fr-FR" w:eastAsia="fr-CA"/>
+        </w:rPr>
+        <w:t xml:space="preserve"> de web, ce projet permit de passer aux travers d'un grand nombres de notions élémentaires à notre formation.</w:t>
+      </w:r>
+      <w:r>
+        <w:rPr>
+          <w:rFonts w:ascii="Arial" w:hAnsi="Arial" w:cs="Arial"/>
+          <w:lang w:val="fr-FR" w:eastAsia="fr-CA"/>
+        </w:rPr>
+        <w:t xml:space="preserve">  </w:t>
+      </w:r>
+      <w:r>
+        <w:rPr>
+          <w:rFonts w:ascii="Arial" w:hAnsi="Arial" w:cs="Arial"/>
+          <w:lang w:val="fr-FR" w:eastAsia="fr-CA"/>
+        </w:rPr>
+        <w:t xml:space="preserve"> </w:t>
+      </w:r>
+    </w:p>
+    <w:p>
+      <w:pPr>
+        <w:rPr>
+          <w:lang w:val="fr-FR" w:eastAsia="fr-CA"/>
+        </w:rPr>
+      </w:pPr>
+      <w:r>
+        <w:rPr>
+          <w:lang w:val="fr-FR" w:eastAsia="fr-CA"/>
+        </w:rPr>
+        <w:br w:type="page"/>
+      </w:r>
+    </w:p>
+    <w:p>
+      <w:pPr>
+        <w:pStyle w:val="Heading1"/>
+        <w:rPr>
+          <w:lang w:eastAsia="fr-CA"/>
+        </w:rPr>
+      </w:pPr>
+      <w:r>
+        <w:rPr>
+          <w:lang w:eastAsia="fr-CA"/>
+        </w:rPr>
+        <w:lastRenderedPageBreak/>
+        <w:t>Références</w:t>
       </w:r>
     </w:p>
     <w:p>
       <w:pPr>
         <w:pStyle w:val="BodyText"/>
-        <w:ind w:left="432"/>
-        <w:jc w:val="both"/>
-        <w:rPr>
-          <w:lang w:val="fr-FR" w:eastAsia="fr-CA"/>
-        </w:rPr>
-      </w:pPr>
-      <w:r>
-        <w:rPr>
-          <w:lang w:val="fr-FR" w:eastAsia="fr-CA"/>
-        </w:rPr>
-        <w:tab/>
-      </w:r>
+        <w:rPr>
+          <w:lang w:eastAsia="fr-CA"/>
+        </w:rPr>
+      </w:pPr>
+      <w:hyperlink r:id="rId14" w:anchor="Crow.27s_Foot_Notation" w:history="1">
+        <w:r>
+          <w:rPr>
+            <w:rStyle w:val="Hyperlink"/>
+          </w:rPr>
+          <w:t>http://en.wikipedia.org/wiki/Entity%E2%80%93relationship_model#Crow.27s_Foot_Notation</w:t>
+        </w:r>
+      </w:hyperlink>
     </w:p>
     <w:sectPr>
       <w:pgSz w:w="12240" w:h="15840"/>
@@ -2197,7 +4399,14 @@
     </w:pPr>
     <w:r>
       <w:tab/>
-      <w:t xml:space="preserve">page </w:t>
+    </w:r>
+    <w:proofErr w:type="gramStart"/>
+    <w:r>
+      <w:t>page</w:t>
+    </w:r>
+    <w:proofErr w:type="gramEnd"/>
+    <w:r>
+      <w:t xml:space="preserve"> </w:t>
     </w:r>
     <w:r>
       <w:rPr>
@@ -2266,7 +4475,7 @@
         <w:rStyle w:val="PageNumber"/>
         <w:noProof/>
       </w:rPr>
-      <w:t>2</w:t>
+      <w:t>4</w:t>
     </w:r>
     <w:r>
       <w:rPr>
@@ -2404,7 +4613,23 @@
               <w:sz w:val="22"/>
               <w:lang w:val="fr-CA"/>
             </w:rPr>
-            <w:t xml:space="preserve">, Lab </w:t>
+            <w:t xml:space="preserve">, </w:t>
+          </w:r>
+          <w:proofErr w:type="spellStart"/>
+          <w:r>
+            <w:rPr>
+              <w:sz w:val="22"/>
+              <w:lang w:val="fr-CA"/>
+            </w:rPr>
+            <w:t>Lab</w:t>
+          </w:r>
+          <w:proofErr w:type="spellEnd"/>
+          <w:r>
+            <w:rPr>
+              <w:sz w:val="22"/>
+              <w:lang w:val="fr-CA"/>
+            </w:rPr>
+            <w:t xml:space="preserve"> </w:t>
           </w:r>
           <w:r>
             <w:rPr>
@@ -2829,6 +5054,119 @@
     </w:lvl>
   </w:abstractNum>
   <w:abstractNum w:abstractNumId="2">
+    <w:nsid w:val="222F29DE"/>
+    <w:multiLevelType w:val="hybridMultilevel"/>
+    <w:tmpl w:val="DF74011C"/>
+    <w:lvl w:ilvl="0" w:tplc="0C0C0001">
+      <w:start w:val="1"/>
+      <w:numFmt w:val="bullet"/>
+      <w:lvlText w:val=""/>
+      <w:lvlJc w:val="left"/>
+      <w:pPr>
+        <w:ind w:left="720" w:hanging="360"/>
+      </w:pPr>
+      <w:rPr>
+        <w:rFonts w:ascii="Symbol" w:hAnsi="Symbol" w:hint="default"/>
+      </w:rPr>
+    </w:lvl>
+    <w:lvl w:ilvl="1" w:tplc="0C0C0003" w:tentative="1">
+      <w:start w:val="1"/>
+      <w:numFmt w:val="bullet"/>
+      <w:lvlText w:val="o"/>
+      <w:lvlJc w:val="left"/>
+      <w:pPr>
+        <w:ind w:left="1440" w:hanging="360"/>
+      </w:pPr>
+      <w:rPr>
+        <w:rFonts w:ascii="Courier New" w:hAnsi="Courier New" w:cs="Courier New" w:hint="default"/>
+      </w:rPr>
+    </w:lvl>
+    <w:lvl w:ilvl="2" w:tplc="0C0C0005" w:tentative="1">
+      <w:start w:val="1"/>
+      <w:numFmt w:val="bullet"/>
+      <w:lvlText w:val=""/>
+      <w:lvlJc w:val="left"/>
+      <w:pPr>
+        <w:ind w:left="2160" w:hanging="360"/>
+      </w:pPr>
+      <w:rPr>
+        <w:rFonts w:ascii="Wingdings" w:hAnsi="Wingdings" w:hint="default"/>
+      </w:rPr>
+    </w:lvl>
+    <w:lvl w:ilvl="3" w:tplc="0C0C0001" w:tentative="1">
+      <w:start w:val="1"/>
+      <w:numFmt w:val="bullet"/>
+      <w:lvlText w:val=""/>
+      <w:lvlJc w:val="left"/>
+      <w:pPr>
+        <w:ind w:left="2880" w:hanging="360"/>
+      </w:pPr>
+      <w:rPr>
+        <w:rFonts w:ascii="Symbol" w:hAnsi="Symbol" w:hint="default"/>
+      </w:rPr>
+    </w:lvl>
+    <w:lvl w:ilvl="4" w:tplc="0C0C0003" w:tentative="1">
+      <w:start w:val="1"/>
+      <w:numFmt w:val="bullet"/>
+      <w:lvlText w:val="o"/>
+      <w:lvlJc w:val="left"/>
+      <w:pPr>
+        <w:ind w:left="3600" w:hanging="360"/>
+      </w:pPr>
+      <w:rPr>
+        <w:rFonts w:ascii="Courier New" w:hAnsi="Courier New" w:cs="Courier New" w:hint="default"/>
+      </w:rPr>
+    </w:lvl>
+    <w:lvl w:ilvl="5" w:tplc="0C0C0005" w:tentative="1">
+      <w:start w:val="1"/>
+      <w:numFmt w:val="bullet"/>
+      <w:lvlText w:val=""/>
+      <w:lvlJc w:val="left"/>
+      <w:pPr>
+        <w:ind w:left="4320" w:hanging="360"/>
+      </w:pPr>
+      <w:rPr>
+        <w:rFonts w:ascii="Wingdings" w:hAnsi="Wingdings" w:hint="default"/>
+      </w:rPr>
+    </w:lvl>
+    <w:lvl w:ilvl="6" w:tplc="0C0C0001" w:tentative="1">
+      <w:start w:val="1"/>
+      <w:numFmt w:val="bullet"/>
+      <w:lvlText w:val=""/>
+      <w:lvlJc w:val="left"/>
+      <w:pPr>
+        <w:ind w:left="5040" w:hanging="360"/>
+      </w:pPr>
+      <w:rPr>
+        <w:rFonts w:ascii="Symbol" w:hAnsi="Symbol" w:hint="default"/>
+      </w:rPr>
+    </w:lvl>
+    <w:lvl w:ilvl="7" w:tplc="0C0C0003" w:tentative="1">
+      <w:start w:val="1"/>
+      <w:numFmt w:val="bullet"/>
+      <w:lvlText w:val="o"/>
+      <w:lvlJc w:val="left"/>
+      <w:pPr>
+        <w:ind w:left="5760" w:hanging="360"/>
+      </w:pPr>
+      <w:rPr>
+        <w:rFonts w:ascii="Courier New" w:hAnsi="Courier New" w:cs="Courier New" w:hint="default"/>
+      </w:rPr>
+    </w:lvl>
+    <w:lvl w:ilvl="8" w:tplc="0C0C0005" w:tentative="1">
+      <w:start w:val="1"/>
+      <w:numFmt w:val="bullet"/>
+      <w:lvlText w:val=""/>
+      <w:lvlJc w:val="left"/>
+      <w:pPr>
+        <w:ind w:left="6480" w:hanging="360"/>
+      </w:pPr>
+      <w:rPr>
+        <w:rFonts w:ascii="Wingdings" w:hAnsi="Wingdings" w:hint="default"/>
+      </w:rPr>
+    </w:lvl>
+  </w:abstractNum>
+  <w:abstractNum w:abstractNumId="3">
     <w:nsid w:val="22D75070"/>
     <w:multiLevelType w:val="hybridMultilevel"/>
     <w:tmpl w:val="2E1C2E52"/>
@@ -2914,7 +5252,7 @@
       </w:pPr>
     </w:lvl>
   </w:abstractNum>
-  <w:abstractNum w:abstractNumId="3">
+  <w:abstractNum w:abstractNumId="4">
     <w:nsid w:val="24B14D78"/>
     <w:multiLevelType w:val="hybridMultilevel"/>
     <w:tmpl w:val="6E16C592"/>
@@ -3027,7 +5365,7 @@
       </w:rPr>
     </w:lvl>
   </w:abstractNum>
-  <w:abstractNum w:abstractNumId="4">
+  <w:abstractNum w:abstractNumId="5">
     <w:nsid w:val="27D37A2B"/>
     <w:multiLevelType w:val="multilevel"/>
     <w:tmpl w:val="DFE4BEF0"/>
@@ -3179,7 +5517,7 @@
       </w:rPr>
     </w:lvl>
   </w:abstractNum>
-  <w:abstractNum w:abstractNumId="5">
+  <w:abstractNum w:abstractNumId="6">
     <w:nsid w:val="29D63E38"/>
     <w:multiLevelType w:val="hybridMultilevel"/>
     <w:tmpl w:val="52B0A336"/>
@@ -3292,7 +5630,7 @@
       </w:rPr>
     </w:lvl>
   </w:abstractNum>
-  <w:abstractNum w:abstractNumId="6">
+  <w:abstractNum w:abstractNumId="7">
     <w:nsid w:val="42AD2AD7"/>
     <w:multiLevelType w:val="hybridMultilevel"/>
     <w:tmpl w:val="A8B248F4"/>
@@ -3406,7 +5744,7 @@
       </w:rPr>
     </w:lvl>
   </w:abstractNum>
-  <w:abstractNum w:abstractNumId="7">
+  <w:abstractNum w:abstractNumId="8">
     <w:nsid w:val="441651AA"/>
     <w:multiLevelType w:val="hybridMultilevel"/>
     <w:tmpl w:val="51163DEE"/>
@@ -3492,14 +5830,240 @@
       </w:pPr>
     </w:lvl>
   </w:abstractNum>
+  <w:abstractNum w:abstractNumId="9">
+    <w:nsid w:val="564E4885"/>
+    <w:multiLevelType w:val="hybridMultilevel"/>
+    <w:tmpl w:val="945AD67E"/>
+    <w:lvl w:ilvl="0" w:tplc="0C0C0001">
+      <w:start w:val="1"/>
+      <w:numFmt w:val="bullet"/>
+      <w:lvlText w:val=""/>
+      <w:lvlJc w:val="left"/>
+      <w:pPr>
+        <w:ind w:left="720" w:hanging="360"/>
+      </w:pPr>
+      <w:rPr>
+        <w:rFonts w:ascii="Symbol" w:hAnsi="Symbol" w:hint="default"/>
+      </w:rPr>
+    </w:lvl>
+    <w:lvl w:ilvl="1" w:tplc="0C0C0003" w:tentative="1">
+      <w:start w:val="1"/>
+      <w:numFmt w:val="bullet"/>
+      <w:lvlText w:val="o"/>
+      <w:lvlJc w:val="left"/>
+      <w:pPr>
+        <w:ind w:left="1440" w:hanging="360"/>
+      </w:pPr>
+      <w:rPr>
+        <w:rFonts w:ascii="Courier New" w:hAnsi="Courier New" w:cs="Courier New" w:hint="default"/>
+      </w:rPr>
+    </w:lvl>
+    <w:lvl w:ilvl="2" w:tplc="0C0C0005" w:tentative="1">
+      <w:start w:val="1"/>
+      <w:numFmt w:val="bullet"/>
+      <w:lvlText w:val=""/>
+      <w:lvlJc w:val="left"/>
+      <w:pPr>
+        <w:ind w:left="2160" w:hanging="360"/>
+      </w:pPr>
+      <w:rPr>
+        <w:rFonts w:ascii="Wingdings" w:hAnsi="Wingdings" w:hint="default"/>
+      </w:rPr>
+    </w:lvl>
+    <w:lvl w:ilvl="3" w:tplc="0C0C0001" w:tentative="1">
+      <w:start w:val="1"/>
+      <w:numFmt w:val="bullet"/>
+      <w:lvlText w:val=""/>
+      <w:lvlJc w:val="left"/>
+      <w:pPr>
+        <w:ind w:left="2880" w:hanging="360"/>
+      </w:pPr>
+      <w:rPr>
+        <w:rFonts w:ascii="Symbol" w:hAnsi="Symbol" w:hint="default"/>
+      </w:rPr>
+    </w:lvl>
+    <w:lvl w:ilvl="4" w:tplc="0C0C0003" w:tentative="1">
+      <w:start w:val="1"/>
+      <w:numFmt w:val="bullet"/>
+      <w:lvlText w:val="o"/>
+      <w:lvlJc w:val="left"/>
+      <w:pPr>
+        <w:ind w:left="3600" w:hanging="360"/>
+      </w:pPr>
+      <w:rPr>
+        <w:rFonts w:ascii="Courier New" w:hAnsi="Courier New" w:cs="Courier New" w:hint="default"/>
+      </w:rPr>
+    </w:lvl>
+    <w:lvl w:ilvl="5" w:tplc="0C0C0005" w:tentative="1">
+      <w:start w:val="1"/>
+      <w:numFmt w:val="bullet"/>
+      <w:lvlText w:val=""/>
+      <w:lvlJc w:val="left"/>
+      <w:pPr>
+        <w:ind w:left="4320" w:hanging="360"/>
+      </w:pPr>
+      <w:rPr>
+        <w:rFonts w:ascii="Wingdings" w:hAnsi="Wingdings" w:hint="default"/>
+      </w:rPr>
+    </w:lvl>
+    <w:lvl w:ilvl="6" w:tplc="0C0C0001" w:tentative="1">
+      <w:start w:val="1"/>
+      <w:numFmt w:val="bullet"/>
+      <w:lvlText w:val=""/>
+      <w:lvlJc w:val="left"/>
+      <w:pPr>
+        <w:ind w:left="5040" w:hanging="360"/>
+      </w:pPr>
+      <w:rPr>
+        <w:rFonts w:ascii="Symbol" w:hAnsi="Symbol" w:hint="default"/>
+      </w:rPr>
+    </w:lvl>
+    <w:lvl w:ilvl="7" w:tplc="0C0C0003" w:tentative="1">
+      <w:start w:val="1"/>
+      <w:numFmt w:val="bullet"/>
+      <w:lvlText w:val="o"/>
+      <w:lvlJc w:val="left"/>
+      <w:pPr>
+        <w:ind w:left="5760" w:hanging="360"/>
+      </w:pPr>
+      <w:rPr>
+        <w:rFonts w:ascii="Courier New" w:hAnsi="Courier New" w:cs="Courier New" w:hint="default"/>
+      </w:rPr>
+    </w:lvl>
+    <w:lvl w:ilvl="8" w:tplc="0C0C0005" w:tentative="1">
+      <w:start w:val="1"/>
+      <w:numFmt w:val="bullet"/>
+      <w:lvlText w:val=""/>
+      <w:lvlJc w:val="left"/>
+      <w:pPr>
+        <w:ind w:left="6480" w:hanging="360"/>
+      </w:pPr>
+      <w:rPr>
+        <w:rFonts w:ascii="Wingdings" w:hAnsi="Wingdings" w:hint="default"/>
+      </w:rPr>
+    </w:lvl>
+  </w:abstractNum>
+  <w:abstractNum w:abstractNumId="10">
+    <w:nsid w:val="7CDE2705"/>
+    <w:multiLevelType w:val="hybridMultilevel"/>
+    <w:tmpl w:val="6E041714"/>
+    <w:lvl w:ilvl="0" w:tplc="0C0C0001">
+      <w:start w:val="1"/>
+      <w:numFmt w:val="bullet"/>
+      <w:lvlText w:val=""/>
+      <w:lvlJc w:val="left"/>
+      <w:pPr>
+        <w:ind w:left="720" w:hanging="360"/>
+      </w:pPr>
+      <w:rPr>
+        <w:rFonts w:ascii="Symbol" w:hAnsi="Symbol" w:hint="default"/>
+      </w:rPr>
+    </w:lvl>
+    <w:lvl w:ilvl="1" w:tplc="0C0C0003" w:tentative="1">
+      <w:start w:val="1"/>
+      <w:numFmt w:val="bullet"/>
+      <w:lvlText w:val="o"/>
+      <w:lvlJc w:val="left"/>
+      <w:pPr>
+        <w:ind w:left="1440" w:hanging="360"/>
+      </w:pPr>
+      <w:rPr>
+        <w:rFonts w:ascii="Courier New" w:hAnsi="Courier New" w:cs="Courier New" w:hint="default"/>
+      </w:rPr>
+    </w:lvl>
+    <w:lvl w:ilvl="2" w:tplc="0C0C0005" w:tentative="1">
+      <w:start w:val="1"/>
+      <w:numFmt w:val="bullet"/>
+      <w:lvlText w:val=""/>
+      <w:lvlJc w:val="left"/>
+      <w:pPr>
+        <w:ind w:left="2160" w:hanging="360"/>
+      </w:pPr>
+      <w:rPr>
+        <w:rFonts w:ascii="Wingdings" w:hAnsi="Wingdings" w:hint="default"/>
+      </w:rPr>
+    </w:lvl>
+    <w:lvl w:ilvl="3" w:tplc="0C0C0001" w:tentative="1">
+      <w:start w:val="1"/>
+      <w:numFmt w:val="bullet"/>
+      <w:lvlText w:val=""/>
+      <w:lvlJc w:val="left"/>
+      <w:pPr>
+        <w:ind w:left="2880" w:hanging="360"/>
+      </w:pPr>
+      <w:rPr>
+        <w:rFonts w:ascii="Symbol" w:hAnsi="Symbol" w:hint="default"/>
+      </w:rPr>
+    </w:lvl>
+    <w:lvl w:ilvl="4" w:tplc="0C0C0003" w:tentative="1">
+      <w:start w:val="1"/>
+      <w:numFmt w:val="bullet"/>
+      <w:lvlText w:val="o"/>
+      <w:lvlJc w:val="left"/>
+      <w:pPr>
+        <w:ind w:left="3600" w:hanging="360"/>
+      </w:pPr>
+      <w:rPr>
+        <w:rFonts w:ascii="Courier New" w:hAnsi="Courier New" w:cs="Courier New" w:hint="default"/>
+      </w:rPr>
+    </w:lvl>
+    <w:lvl w:ilvl="5" w:tplc="0C0C0005" w:tentative="1">
+      <w:start w:val="1"/>
+      <w:numFmt w:val="bullet"/>
+      <w:lvlText w:val=""/>
+      <w:lvlJc w:val="left"/>
+      <w:pPr>
+        <w:ind w:left="4320" w:hanging="360"/>
+      </w:pPr>
+      <w:rPr>
+        <w:rFonts w:ascii="Wingdings" w:hAnsi="Wingdings" w:hint="default"/>
+      </w:rPr>
+    </w:lvl>
+    <w:lvl w:ilvl="6" w:tplc="0C0C0001" w:tentative="1">
+      <w:start w:val="1"/>
+      <w:numFmt w:val="bullet"/>
+      <w:lvlText w:val=""/>
+      <w:lvlJc w:val="left"/>
+      <w:pPr>
+        <w:ind w:left="5040" w:hanging="360"/>
+      </w:pPr>
+      <w:rPr>
+        <w:rFonts w:ascii="Symbol" w:hAnsi="Symbol" w:hint="default"/>
+      </w:rPr>
+    </w:lvl>
+    <w:lvl w:ilvl="7" w:tplc="0C0C0003" w:tentative="1">
+      <w:start w:val="1"/>
+      <w:numFmt w:val="bullet"/>
+      <w:lvlText w:val="o"/>
+      <w:lvlJc w:val="left"/>
+      <w:pPr>
+        <w:ind w:left="5760" w:hanging="360"/>
+      </w:pPr>
+      <w:rPr>
+        <w:rFonts w:ascii="Courier New" w:hAnsi="Courier New" w:cs="Courier New" w:hint="default"/>
+      </w:rPr>
+    </w:lvl>
+    <w:lvl w:ilvl="8" w:tplc="0C0C0005" w:tentative="1">
+      <w:start w:val="1"/>
+      <w:numFmt w:val="bullet"/>
+      <w:lvlText w:val=""/>
+      <w:lvlJc w:val="left"/>
+      <w:pPr>
+        <w:ind w:left="6480" w:hanging="360"/>
+      </w:pPr>
+      <w:rPr>
+        <w:rFonts w:ascii="Wingdings" w:hAnsi="Wingdings" w:hint="default"/>
+      </w:rPr>
+    </w:lvl>
+  </w:abstractNum>
   <w:num w:numId="1">
-    <w:abstractNumId w:val="6"/>
+    <w:abstractNumId w:val="7"/>
   </w:num>
   <w:num w:numId="2">
-    <w:abstractNumId w:val="4"/>
+    <w:abstractNumId w:val="5"/>
   </w:num>
   <w:num w:numId="3">
-    <w:abstractNumId w:val="4"/>
+    <w:abstractNumId w:val="5"/>
     <w:lvlOverride w:ilvl="0">
       <w:startOverride w:val="4"/>
     </w:lvlOverride>
@@ -3529,7 +6093,7 @@
     </w:lvlOverride>
   </w:num>
   <w:num w:numId="4">
-    <w:abstractNumId w:val="4"/>
+    <w:abstractNumId w:val="5"/>
     <w:lvlOverride w:ilvl="0">
       <w:startOverride w:val="5"/>
     </w:lvlOverride>
@@ -3562,31 +6126,31 @@
     <w:abstractNumId w:val="1"/>
   </w:num>
   <w:num w:numId="6">
-    <w:abstractNumId w:val="5"/>
+    <w:abstractNumId w:val="6"/>
   </w:num>
   <w:num w:numId="7">
-    <w:abstractNumId w:val="4"/>
+    <w:abstractNumId w:val="5"/>
   </w:num>
   <w:num w:numId="8">
     <w:abstractNumId w:val="0"/>
   </w:num>
   <w:num w:numId="9">
-    <w:abstractNumId w:val="2"/>
+    <w:abstractNumId w:val="3"/>
   </w:num>
   <w:num w:numId="10">
+    <w:abstractNumId w:val="5"/>
+  </w:num>
+  <w:num w:numId="11">
+    <w:abstractNumId w:val="5"/>
+  </w:num>
+  <w:num w:numId="12">
+    <w:abstractNumId w:val="8"/>
+  </w:num>
+  <w:num w:numId="13">
     <w:abstractNumId w:val="4"/>
   </w:num>
-  <w:num w:numId="11">
-    <w:abstractNumId w:val="4"/>
-  </w:num>
-  <w:num w:numId="12">
-    <w:abstractNumId w:val="7"/>
-  </w:num>
-  <w:num w:numId="13">
-    <w:abstractNumId w:val="3"/>
-  </w:num>
   <w:num w:numId="14">
-    <w:abstractNumId w:val="4"/>
+    <w:abstractNumId w:val="5"/>
     <w:lvlOverride w:ilvl="0">
       <w:startOverride w:val="3"/>
     </w:lvlOverride>
@@ -3616,7 +6180,7 @@
     </w:lvlOverride>
   </w:num>
   <w:num w:numId="15">
-    <w:abstractNumId w:val="4"/>
+    <w:abstractNumId w:val="5"/>
     <w:lvlOverride w:ilvl="0">
       <w:startOverride w:val="2"/>
     </w:lvlOverride>
@@ -3646,10 +6210,10 @@
     </w:lvlOverride>
   </w:num>
   <w:num w:numId="16">
-    <w:abstractNumId w:val="4"/>
+    <w:abstractNumId w:val="5"/>
   </w:num>
   <w:num w:numId="17">
-    <w:abstractNumId w:val="4"/>
+    <w:abstractNumId w:val="5"/>
     <w:lvlOverride w:ilvl="0">
       <w:startOverride w:val="2"/>
     </w:lvlOverride>
@@ -3679,7 +6243,7 @@
     </w:lvlOverride>
   </w:num>
   <w:num w:numId="18">
-    <w:abstractNumId w:val="4"/>
+    <w:abstractNumId w:val="5"/>
     <w:lvlOverride w:ilvl="0">
       <w:startOverride w:val="3"/>
     </w:lvlOverride>
@@ -3707,6 +6271,15 @@
     <w:lvlOverride w:ilvl="8">
       <w:startOverride w:val="1"/>
     </w:lvlOverride>
+  </w:num>
+  <w:num w:numId="19">
+    <w:abstractNumId w:val="2"/>
+  </w:num>
+  <w:num w:numId="20">
+    <w:abstractNumId w:val="9"/>
+  </w:num>
+  <w:num w:numId="21">
+    <w:abstractNumId w:val="10"/>
   </w:num>
 </w:numbering>
 </file>
@@ -4586,6 +7159,56 @@
       <w:ind w:left="720"/>
       <w:contextualSpacing/>
     </w:pPr>
+  </w:style>
+  <w:style w:type="paragraph" w:styleId="HTMLPreformatted">
+    <w:name w:val="HTML Preformatted"/>
+    <w:basedOn w:val="Normal"/>
+    <w:link w:val="HTMLPreformattedChar"/>
+    <w:uiPriority w:val="99"/>
+    <w:semiHidden/>
+    <w:unhideWhenUsed/>
+    <w:rsid w:val="00A73DE8"/>
+    <w:pPr>
+      <w:tabs>
+        <w:tab w:val="left" w:pos="916"/>
+        <w:tab w:val="left" w:pos="1832"/>
+        <w:tab w:val="left" w:pos="2748"/>
+        <w:tab w:val="left" w:pos="3664"/>
+        <w:tab w:val="left" w:pos="4580"/>
+        <w:tab w:val="left" w:pos="5496"/>
+        <w:tab w:val="left" w:pos="6412"/>
+        <w:tab w:val="left" w:pos="7328"/>
+        <w:tab w:val="left" w:pos="8244"/>
+        <w:tab w:val="left" w:pos="9160"/>
+        <w:tab w:val="left" w:pos="10076"/>
+        <w:tab w:val="left" w:pos="10992"/>
+        <w:tab w:val="left" w:pos="11908"/>
+        <w:tab w:val="left" w:pos="12824"/>
+        <w:tab w:val="left" w:pos="13740"/>
+        <w:tab w:val="left" w:pos="14656"/>
+      </w:tabs>
+      <w:spacing w:line="240" w:lineRule="auto"/>
+      <w:ind w:left="0"/>
+    </w:pPr>
+    <w:rPr>
+      <w:rFonts w:ascii="Courier New" w:hAnsi="Courier New" w:cs="Courier New"/>
+      <w:sz w:val="20"/>
+      <w:lang w:val="fr-CA" w:eastAsia="fr-CA"/>
+    </w:rPr>
+  </w:style>
+  <w:style w:type="character" w:customStyle="1" w:styleId="HTMLPreformattedChar">
+    <w:name w:val="HTML Preformatted Char"/>
+    <w:basedOn w:val="DefaultParagraphFont"/>
+    <w:link w:val="HTMLPreformatted"/>
+    <w:uiPriority w:val="99"/>
+    <w:semiHidden/>
+    <w:rsid w:val="00A73DE8"/>
+    <w:rPr>
+      <w:rFonts w:ascii="Courier New" w:eastAsia="Times New Roman" w:hAnsi="Courier New" w:cs="Courier New"/>
+      <w:sz w:val="20"/>
+      <w:szCs w:val="20"/>
+      <w:lang w:eastAsia="fr-CA"/>
+    </w:rPr>
   </w:style>
 </w:styles>
 </file>
@@ -5759,7 +8382,7 @@
 </file>
 
 <file path=customXml/itemProps1.xml><?xml version="1.0" encoding="utf-8"?>
-<ds:datastoreItem xmlns:ds="http://schemas.openxmlformats.org/officeDocument/2006/customXml" ds:itemID="{31C2659F-54E7-4FB3-83F1-8A85AC869A23}">
+<ds:datastoreItem xmlns:ds="http://schemas.openxmlformats.org/officeDocument/2006/customXml" ds:itemID="{867FA640-07BB-4475-854F-CC1374963EC8}">
   <ds:schemaRefs>
     <ds:schemaRef ds:uri="http://schemas.openxmlformats.org/officeDocument/2006/bibliography"/>
   </ds:schemaRefs>

</xml_diff>